<commit_message>
added validation for corrupt file | stored images in sql using BLOB datatype  | removed redundant code
</commit_message>
<xml_diff>
--- a/sample.docx
+++ b/sample.docx
@@ -1,15 +1,16 @@
 
 <file path=word/document.xml><?xml version="1.0" encoding="utf-8"?>
-<w:document xmlns:ve="http://schemas.openxmlformats.org/markup-compatibility/2006" xmlns:o="urn:schemas-microsoft-com:office:office" xmlns:r="http://schemas.openxmlformats.org/officeDocument/2006/relationships" xmlns:m="http://schemas.openxmlformats.org/officeDocument/2006/math" xmlns:v="urn:schemas-microsoft-com:vml" xmlns:wp="http://schemas.openxmlformats.org/drawingml/2006/wordprocessingDrawing" xmlns:w10="urn:schemas-microsoft-com:office:word" xmlns:w="http://schemas.openxmlformats.org/wordprocessingml/2006/main" xmlns:wne="http://schemas.microsoft.com/office/word/2006/wordml" xmlns:a="http://schemas.openxmlformats.org/drawingml/2006/main" xmlns:pic="http://schemas.openxmlformats.org/drawingml/2006/picture" xml:space="preserve">
+<w:document xmlns:o="urn:schemas-microsoft-com:office:office" xmlns:r="http://schemas.openxmlformats.org/officeDocument/2006/relationships" xmlns:v="urn:schemas-microsoft-com:vml" xmlns:w="http://schemas.openxmlformats.org/wordprocessingml/2006/main" xmlns:w10="urn:schemas-microsoft-com:office:word" xmlns:wp="http://schemas.openxmlformats.org/drawingml/2006/wordprocessingDrawing" xmlns:wps="http://schemas.microsoft.com/office/word/2010/wordprocessingShape" xmlns:wpg="http://schemas.microsoft.com/office/word/2010/wordprocessingGroup" xmlns:mc="http://schemas.openxmlformats.org/markup-compatibility/2006" xmlns:wp14="http://schemas.microsoft.com/office/word/2010/wordprocessingDrawing" xmlns:w14="http://schemas.microsoft.com/office/word/2010/wordml" xmlns:w15="http://schemas.microsoft.com/office/word/2012/wordml" mc:Ignorable="w14 wp14 w15">
   <w:body>
     <w:p>
       <w:pPr>
         <w:pStyle w:val="Heading1"/>
+        <w:spacing w:before="59" w:after="0"/>
+        <w:rPr/>
       </w:pPr>
       <w:r>
-        <w:rPr/>
         <w:drawing>
-          <wp:anchor distT="0" distB="0" distL="0" distR="0" allowOverlap="1" layoutInCell="1" locked="0" behindDoc="1" simplePos="0" relativeHeight="487480832">
+          <wp:anchor behindDoc="1" distT="0" distB="0" distL="0" distR="0" simplePos="0" locked="0" layoutInCell="0" allowOverlap="1" relativeHeight="2">
             <wp:simplePos x="0" y="0"/>
             <wp:positionH relativeFrom="page">
               <wp:posOffset>0</wp:posOffset>
@@ -17,30 +18,32 @@
             <wp:positionV relativeFrom="page">
               <wp:posOffset>0</wp:posOffset>
             </wp:positionV>
-            <wp:extent cx="10079735" cy="7559037"/>
+            <wp:extent cx="10079355" cy="7559040"/>
             <wp:effectExtent l="0" t="0" r="0" b="0"/>
             <wp:wrapNone/>
-            <wp:docPr id="1" name="image1.jpeg"/>
+            <wp:docPr id="1" name="image1.jpeg" descr=""/>
             <wp:cNvGraphicFramePr>
-              <a:graphicFrameLocks noChangeAspect="1"/>
+              <a:graphicFrameLocks xmlns:a="http://schemas.openxmlformats.org/drawingml/2006/main" noChangeAspect="1"/>
             </wp:cNvGraphicFramePr>
-            <a:graphic>
+            <a:graphic xmlns:a="http://schemas.openxmlformats.org/drawingml/2006/main">
               <a:graphicData uri="http://schemas.openxmlformats.org/drawingml/2006/picture">
-                <pic:pic>
+                <pic:pic xmlns:pic="http://schemas.openxmlformats.org/drawingml/2006/picture">
                   <pic:nvPicPr>
-                    <pic:cNvPr id="2" name="image1.jpeg"/>
-                    <pic:cNvPicPr/>
+                    <pic:cNvPr id="1" name="image1.jpeg" descr=""/>
+                    <pic:cNvPicPr>
+                      <a:picLocks noChangeAspect="1" noChangeArrowheads="1"/>
+                    </pic:cNvPicPr>
                   </pic:nvPicPr>
                   <pic:blipFill>
-                    <a:blip r:embed="rId5" cstate="print"/>
+                    <a:blip r:embed="rId2"/>
                     <a:stretch>
                       <a:fillRect/>
                     </a:stretch>
                   </pic:blipFill>
-                  <pic:spPr>
+                  <pic:spPr bwMode="auto">
                     <a:xfrm>
                       <a:off x="0" y="0"/>
-                      <a:ext cx="10079735" cy="7559037"/>
+                      <a:ext cx="10079355" cy="7559040"/>
                     </a:xfrm>
                     <a:prstGeom prst="rect">
                       <a:avLst/>
@@ -60,7 +63,7 @@
         <w:rPr>
           <w:spacing w:val="-26"/>
         </w:rPr>
-        <w:t> </w:t>
+        <w:t xml:space="preserve"> </w:t>
       </w:r>
       <w:r>
         <w:rPr>
@@ -76,21 +79,32 @@
           <w:sz w:val="80"/>
         </w:rPr>
       </w:pPr>
+      <w:r>
+        <w:rPr>
+          <w:sz w:val="80"/>
+        </w:rPr>
+      </w:r>
     </w:p>
     <w:p>
       <w:pPr>
         <w:pStyle w:val="BodyText"/>
-        <w:spacing w:before="9"/>
+        <w:spacing w:before="9" w:after="0"/>
         <w:rPr>
           <w:sz w:val="96"/>
         </w:rPr>
       </w:pPr>
+      <w:r>
+        <w:rPr>
+          <w:sz w:val="96"/>
+        </w:rPr>
+      </w:r>
     </w:p>
     <w:p>
       <w:pPr>
         <w:pStyle w:val="BodyText"/>
-        <w:spacing w:line="235" w:lineRule="auto"/>
+        <w:spacing w:lineRule="auto" w:line="235"/>
         <w:ind w:left="112" w:right="239"/>
+        <w:rPr/>
       </w:pPr>
       <w:r>
         <w:rPr/>
@@ -100,7 +114,7 @@
         <w:rPr>
           <w:spacing w:val="-2"/>
         </w:rPr>
-        <w:t> </w:t>
+        <w:t xml:space="preserve"> </w:t>
       </w:r>
       <w:r>
         <w:rPr/>
@@ -110,7 +124,7 @@
         <w:rPr>
           <w:spacing w:val="-5"/>
         </w:rPr>
-        <w:t> </w:t>
+        <w:t xml:space="preserve"> </w:t>
       </w:r>
       <w:r>
         <w:rPr/>
@@ -120,7 +134,7 @@
         <w:rPr>
           <w:spacing w:val="-1"/>
         </w:rPr>
-        <w:t> </w:t>
+        <w:t xml:space="preserve"> </w:t>
       </w:r>
       <w:r>
         <w:rPr/>
@@ -130,7 +144,7 @@
         <w:rPr>
           <w:spacing w:val="-5"/>
         </w:rPr>
-        <w:t> </w:t>
+        <w:t xml:space="preserve"> </w:t>
       </w:r>
       <w:r>
         <w:rPr/>
@@ -140,7 +154,7 @@
         <w:rPr>
           <w:spacing w:val="-5"/>
         </w:rPr>
-        <w:t> </w:t>
+        <w:t xml:space="preserve"> </w:t>
       </w:r>
       <w:r>
         <w:rPr/>
@@ -150,7 +164,7 @@
         <w:rPr>
           <w:spacing w:val="-3"/>
         </w:rPr>
-        <w:t> </w:t>
+        <w:t xml:space="preserve"> </w:t>
       </w:r>
       <w:r>
         <w:rPr/>
@@ -160,7 +174,7 @@
         <w:rPr>
           <w:spacing w:val="-6"/>
         </w:rPr>
-        <w:t> </w:t>
+        <w:t xml:space="preserve"> </w:t>
       </w:r>
       <w:r>
         <w:rPr/>
@@ -170,7 +184,7 @@
         <w:rPr>
           <w:spacing w:val="-3"/>
         </w:rPr>
-        <w:t> </w:t>
+        <w:t xml:space="preserve"> </w:t>
       </w:r>
       <w:r>
         <w:rPr/>
@@ -180,7 +194,7 @@
         <w:rPr>
           <w:spacing w:val="-2"/>
         </w:rPr>
-        <w:t> </w:t>
+        <w:t xml:space="preserve"> </w:t>
       </w:r>
       <w:r>
         <w:rPr/>
@@ -190,7 +204,7 @@
         <w:rPr>
           <w:spacing w:val="-5"/>
         </w:rPr>
-        <w:t> </w:t>
+        <w:t xml:space="preserve"> </w:t>
       </w:r>
       <w:r>
         <w:rPr/>
@@ -200,17 +214,23 @@
     <w:p>
       <w:pPr>
         <w:pStyle w:val="BodyText"/>
-        <w:spacing w:before="8"/>
+        <w:spacing w:before="8" w:after="0"/>
         <w:rPr>
           <w:sz w:val="29"/>
         </w:rPr>
       </w:pPr>
+      <w:r>
+        <w:rPr>
+          <w:sz w:val="29"/>
+        </w:rPr>
+      </w:r>
     </w:p>
     <w:p>
       <w:pPr>
         <w:pStyle w:val="BodyText"/>
-        <w:spacing w:line="235" w:lineRule="auto"/>
-        <w:ind w:left="112"/>
+        <w:spacing w:lineRule="auto" w:line="235"/>
+        <w:ind w:left="112" w:right="0"/>
+        <w:rPr/>
       </w:pPr>
       <w:r>
         <w:rPr/>
@@ -220,7 +240,7 @@
         <w:rPr>
           <w:spacing w:val="-6"/>
         </w:rPr>
-        <w:t> </w:t>
+        <w:t xml:space="preserve"> </w:t>
       </w:r>
       <w:r>
         <w:rPr/>
@@ -230,7 +250,7 @@
         <w:rPr>
           <w:spacing w:val="-2"/>
         </w:rPr>
-        <w:t> </w:t>
+        <w:t xml:space="preserve"> </w:t>
       </w:r>
       <w:r>
         <w:rPr/>
@@ -240,7 +260,7 @@
         <w:rPr>
           <w:spacing w:val="-21"/>
         </w:rPr>
-        <w:t> </w:t>
+        <w:t xml:space="preserve"> </w:t>
       </w:r>
       <w:r>
         <w:rPr/>
@@ -250,7 +270,7 @@
         <w:rPr>
           <w:spacing w:val="-4"/>
         </w:rPr>
-        <w:t> </w:t>
+        <w:t xml:space="preserve"> </w:t>
       </w:r>
       <w:r>
         <w:rPr/>
@@ -260,7 +280,7 @@
         <w:rPr>
           <w:spacing w:val="-4"/>
         </w:rPr>
-        <w:t> </w:t>
+        <w:t xml:space="preserve"> </w:t>
       </w:r>
       <w:r>
         <w:rPr/>
@@ -270,7 +290,7 @@
         <w:rPr>
           <w:spacing w:val="-3"/>
         </w:rPr>
-        <w:t> </w:t>
+        <w:t xml:space="preserve"> </w:t>
       </w:r>
       <w:r>
         <w:rPr/>
@@ -280,7 +300,7 @@
         <w:rPr>
           <w:spacing w:val="-3"/>
         </w:rPr>
-        <w:t> </w:t>
+        <w:t xml:space="preserve"> </w:t>
       </w:r>
       <w:r>
         <w:rPr/>
@@ -290,7 +310,7 @@
         <w:rPr>
           <w:spacing w:val="-2"/>
         </w:rPr>
-        <w:t> </w:t>
+        <w:t xml:space="preserve"> </w:t>
       </w:r>
       <w:r>
         <w:rPr/>
@@ -300,7 +320,7 @@
         <w:rPr>
           <w:spacing w:val="-4"/>
         </w:rPr>
-        <w:t> </w:t>
+        <w:t xml:space="preserve"> </w:t>
       </w:r>
       <w:r>
         <w:rPr/>
@@ -310,7 +330,7 @@
         <w:rPr>
           <w:spacing w:val="-1"/>
         </w:rPr>
-        <w:t> </w:t>
+        <w:t xml:space="preserve"> </w:t>
       </w:r>
       <w:r>
         <w:rPr/>
@@ -320,7 +340,7 @@
         <w:rPr>
           <w:spacing w:val="-1"/>
         </w:rPr>
-        <w:t> </w:t>
+        <w:t xml:space="preserve"> </w:t>
       </w:r>
       <w:r>
         <w:rPr/>
@@ -330,7 +350,7 @@
         <w:rPr>
           <w:spacing w:val="-1"/>
         </w:rPr>
-        <w:t> </w:t>
+        <w:t xml:space="preserve"> </w:t>
       </w:r>
       <w:r>
         <w:rPr/>
@@ -340,7 +360,7 @@
         <w:rPr>
           <w:spacing w:val="-6"/>
         </w:rPr>
-        <w:t> </w:t>
+        <w:t xml:space="preserve"> </w:t>
       </w:r>
       <w:r>
         <w:rPr/>
@@ -350,7 +370,7 @@
         <w:rPr>
           <w:spacing w:val="-1"/>
         </w:rPr>
-        <w:t> </w:t>
+        <w:t xml:space="preserve"> </w:t>
       </w:r>
       <w:r>
         <w:rPr/>
@@ -360,8 +380,9 @@
     <w:p>
       <w:pPr>
         <w:pStyle w:val="BodyText"/>
-        <w:spacing w:line="340" w:lineRule="exact"/>
-        <w:ind w:left="112"/>
+        <w:spacing w:lineRule="exact" w:line="340"/>
+        <w:ind w:left="112" w:right="0"/>
+        <w:rPr/>
       </w:pPr>
       <w:r>
         <w:rPr/>
@@ -371,7 +392,7 @@
         <w:rPr>
           <w:spacing w:val="-9"/>
         </w:rPr>
-        <w:t> </w:t>
+        <w:t xml:space="preserve"> </w:t>
       </w:r>
       <w:r>
         <w:rPr/>
@@ -381,7 +402,7 @@
         <w:rPr>
           <w:spacing w:val="-5"/>
         </w:rPr>
-        <w:t> </w:t>
+        <w:t xml:space="preserve"> </w:t>
       </w:r>
       <w:r>
         <w:rPr/>
@@ -391,7 +412,7 @@
         <w:rPr>
           <w:spacing w:val="-5"/>
         </w:rPr>
-        <w:t> </w:t>
+        <w:t xml:space="preserve"> </w:t>
       </w:r>
       <w:r>
         <w:rPr/>
@@ -401,7 +422,7 @@
         <w:rPr>
           <w:spacing w:val="-10"/>
         </w:rPr>
-        <w:t> </w:t>
+        <w:t xml:space="preserve"> </w:t>
       </w:r>
       <w:r>
         <w:rPr/>
@@ -411,7 +432,7 @@
         <w:rPr>
           <w:spacing w:val="-1"/>
         </w:rPr>
-        <w:t> </w:t>
+        <w:t xml:space="preserve"> </w:t>
       </w:r>
       <w:r>
         <w:rPr/>
@@ -421,7 +442,7 @@
         <w:rPr>
           <w:spacing w:val="-5"/>
         </w:rPr>
-        <w:t> </w:t>
+        <w:t xml:space="preserve"> </w:t>
       </w:r>
       <w:r>
         <w:rPr/>
@@ -431,7 +452,7 @@
         <w:rPr>
           <w:spacing w:val="-5"/>
         </w:rPr>
-        <w:t> </w:t>
+        <w:t xml:space="preserve"> </w:t>
       </w:r>
       <w:r>
         <w:rPr/>
@@ -441,7 +462,7 @@
         <w:rPr>
           <w:spacing w:val="-3"/>
         </w:rPr>
-        <w:t> </w:t>
+        <w:t xml:space="preserve"> </w:t>
       </w:r>
       <w:r>
         <w:rPr/>
@@ -451,7 +472,7 @@
         <w:rPr>
           <w:spacing w:val="-6"/>
         </w:rPr>
-        <w:t> </w:t>
+        <w:t xml:space="preserve"> </w:t>
       </w:r>
       <w:r>
         <w:rPr/>
@@ -461,7 +482,7 @@
         <w:rPr>
           <w:spacing w:val="-4"/>
         </w:rPr>
-        <w:t> </w:t>
+        <w:t xml:space="preserve"> </w:t>
       </w:r>
       <w:r>
         <w:rPr>
@@ -472,22 +493,24 @@
     </w:p>
     <w:p>
       <w:pPr>
-        <w:spacing w:after="0" w:line="340" w:lineRule="exact"/>
         <w:sectPr>
-          <w:type w:val="continuous"/>
-          <w:pgSz w:w="15880" w:h="11910" w:orient="landscape"/>
-          <w:pgMar w:top="1000" w:bottom="280" w:left="680" w:right="680"/>
+          <w:type w:val="nextPage"/>
+          <w:pgSz w:orient="landscape" w:w="15874" w:h="11906"/>
+          <w:pgMar w:left="680" w:right="680" w:gutter="0" w:header="0" w:top="1000" w:footer="0" w:bottom="280"/>
+          <w:pgNumType w:fmt="decimal"/>
+          <w:formProt w:val="false"/>
+          <w:textDirection w:val="lrTb"/>
         </w:sectPr>
       </w:pPr>
     </w:p>
     <w:p>
       <w:pPr>
         <w:pStyle w:val="Heading1"/>
+        <w:rPr/>
       </w:pPr>
       <w:r>
-        <w:rPr/>
         <w:drawing>
-          <wp:anchor distT="0" distB="0" distL="0" distR="0" allowOverlap="1" layoutInCell="1" locked="0" behindDoc="1" simplePos="0" relativeHeight="487481856">
+          <wp:anchor behindDoc="1" distT="0" distB="0" distL="0" distR="0" simplePos="0" locked="0" layoutInCell="0" allowOverlap="1" relativeHeight="3">
             <wp:simplePos x="0" y="0"/>
             <wp:positionH relativeFrom="page">
               <wp:posOffset>0</wp:posOffset>
@@ -495,30 +518,32 @@
             <wp:positionV relativeFrom="page">
               <wp:posOffset>0</wp:posOffset>
             </wp:positionV>
-            <wp:extent cx="10079735" cy="7559037"/>
+            <wp:extent cx="10079355" cy="7559040"/>
             <wp:effectExtent l="0" t="0" r="0" b="0"/>
             <wp:wrapNone/>
-            <wp:docPr id="3" name="image1.jpeg"/>
+            <wp:docPr id="2" name="Image2" descr=""/>
             <wp:cNvGraphicFramePr>
-              <a:graphicFrameLocks noChangeAspect="1"/>
+              <a:graphicFrameLocks xmlns:a="http://schemas.openxmlformats.org/drawingml/2006/main" noChangeAspect="1"/>
             </wp:cNvGraphicFramePr>
-            <a:graphic>
+            <a:graphic xmlns:a="http://schemas.openxmlformats.org/drawingml/2006/main">
               <a:graphicData uri="http://schemas.openxmlformats.org/drawingml/2006/picture">
-                <pic:pic>
+                <pic:pic xmlns:pic="http://schemas.openxmlformats.org/drawingml/2006/picture">
                   <pic:nvPicPr>
-                    <pic:cNvPr id="4" name="image1.jpeg"/>
-                    <pic:cNvPicPr/>
+                    <pic:cNvPr id="2" name="Image2" descr=""/>
+                    <pic:cNvPicPr>
+                      <a:picLocks noChangeAspect="1" noChangeArrowheads="1"/>
+                    </pic:cNvPicPr>
                   </pic:nvPicPr>
                   <pic:blipFill>
-                    <a:blip r:embed="rId5" cstate="print"/>
+                    <a:blip r:embed="rId3"/>
                     <a:stretch>
                       <a:fillRect/>
                     </a:stretch>
                   </pic:blipFill>
-                  <pic:spPr>
+                  <pic:spPr bwMode="auto">
                     <a:xfrm>
                       <a:off x="0" y="0"/>
-                      <a:ext cx="10079735" cy="7559037"/>
+                      <a:ext cx="10079355" cy="7559040"/>
                     </a:xfrm>
                     <a:prstGeom prst="rect">
                       <a:avLst/>
@@ -544,6 +569,11 @@
           <w:sz w:val="20"/>
         </w:rPr>
       </w:pPr>
+      <w:r>
+        <w:rPr>
+          <w:sz w:val="20"/>
+        </w:rPr>
+      </w:r>
     </w:p>
     <w:p>
       <w:pPr>
@@ -552,50 +582,59 @@
           <w:sz w:val="20"/>
         </w:rPr>
       </w:pPr>
+      <w:r>
+        <w:rPr>
+          <w:sz w:val="20"/>
+        </w:rPr>
+      </w:r>
     </w:p>
     <w:p>
       <w:pPr>
         <w:pStyle w:val="BodyText"/>
-        <w:spacing w:before="3"/>
+        <w:spacing w:before="3" w:after="0"/>
         <w:rPr>
           <w:sz w:val="15"/>
         </w:rPr>
       </w:pPr>
       <w:r>
-        <w:rPr/>
+        <w:rPr>
+          <w:sz w:val="15"/>
+        </w:rPr>
         <w:drawing>
-          <wp:anchor distT="0" distB="0" distL="0" distR="0" allowOverlap="1" layoutInCell="1" locked="0" behindDoc="0" simplePos="0" relativeHeight="1">
+          <wp:anchor behindDoc="0" distT="0" distB="0" distL="0" distR="0" simplePos="0" locked="0" layoutInCell="0" allowOverlap="1" relativeHeight="5">
             <wp:simplePos x="0" y="0"/>
             <wp:positionH relativeFrom="page">
-              <wp:posOffset>854963</wp:posOffset>
+              <wp:posOffset>854710</wp:posOffset>
             </wp:positionH>
             <wp:positionV relativeFrom="paragraph">
-              <wp:posOffset>127196</wp:posOffset>
+              <wp:posOffset>127000</wp:posOffset>
             </wp:positionV>
-            <wp:extent cx="6161870" cy="3465576"/>
+            <wp:extent cx="6162040" cy="3465830"/>
             <wp:effectExtent l="0" t="0" r="0" b="0"/>
             <wp:wrapTopAndBottom/>
-            <wp:docPr id="5" name="image2.jpeg"/>
+            <wp:docPr id="3" name="image2.jpeg" descr=""/>
             <wp:cNvGraphicFramePr>
-              <a:graphicFrameLocks noChangeAspect="1"/>
+              <a:graphicFrameLocks xmlns:a="http://schemas.openxmlformats.org/drawingml/2006/main" noChangeAspect="1"/>
             </wp:cNvGraphicFramePr>
-            <a:graphic>
+            <a:graphic xmlns:a="http://schemas.openxmlformats.org/drawingml/2006/main">
               <a:graphicData uri="http://schemas.openxmlformats.org/drawingml/2006/picture">
-                <pic:pic>
+                <pic:pic xmlns:pic="http://schemas.openxmlformats.org/drawingml/2006/picture">
                   <pic:nvPicPr>
-                    <pic:cNvPr id="6" name="image2.jpeg"/>
-                    <pic:cNvPicPr/>
+                    <pic:cNvPr id="3" name="image2.jpeg" descr=""/>
+                    <pic:cNvPicPr>
+                      <a:picLocks noChangeAspect="1" noChangeArrowheads="1"/>
+                    </pic:cNvPicPr>
                   </pic:nvPicPr>
                   <pic:blipFill>
-                    <a:blip r:embed="rId6" cstate="print"/>
+                    <a:blip r:embed="rId4"/>
                     <a:stretch>
                       <a:fillRect/>
                     </a:stretch>
                   </pic:blipFill>
-                  <pic:spPr>
+                  <pic:spPr bwMode="auto">
                     <a:xfrm>
                       <a:off x="0" y="0"/>
-                      <a:ext cx="6161870" cy="3465576"/>
+                      <a:ext cx="6162040" cy="3465830"/>
                     </a:xfrm>
                     <a:prstGeom prst="rect">
                       <a:avLst/>
@@ -615,6 +654,11 @@
           <w:sz w:val="20"/>
         </w:rPr>
       </w:pPr>
+      <w:r>
+        <w:rPr>
+          <w:sz w:val="20"/>
+        </w:rPr>
+      </w:r>
     </w:p>
     <w:p>
       <w:pPr>
@@ -623,6 +667,11 @@
           <w:sz w:val="20"/>
         </w:rPr>
       </w:pPr>
+      <w:r>
+        <w:rPr>
+          <w:sz w:val="20"/>
+        </w:rPr>
+      </w:r>
     </w:p>
     <w:p>
       <w:pPr>
@@ -631,6 +680,11 @@
           <w:sz w:val="20"/>
         </w:rPr>
       </w:pPr>
+      <w:r>
+        <w:rPr>
+          <w:sz w:val="20"/>
+        </w:rPr>
+      </w:r>
     </w:p>
     <w:p>
       <w:pPr>
@@ -639,28 +693,49 @@
           <w:sz w:val="20"/>
         </w:rPr>
       </w:pPr>
+      <w:r>
+        <w:rPr>
+          <w:sz w:val="20"/>
+        </w:rPr>
+      </w:r>
     </w:p>
     <w:p>
       <w:pPr>
         <w:pStyle w:val="BodyText"/>
-        <w:spacing w:before="1"/>
+        <w:spacing w:before="1" w:after="0"/>
         <w:rPr>
           <w:sz w:val="29"/>
         </w:rPr>
       </w:pPr>
+      <w:r>
+        <w:rPr>
+          <w:sz w:val="29"/>
+        </w:rPr>
+      </w:r>
     </w:p>
     <w:p>
       <w:pPr>
-        <w:spacing w:before="88"/>
-        <w:ind w:left="2297" w:right="0" w:firstLine="0"/>
+        <w:sectPr>
+          <w:type w:val="nextPage"/>
+          <w:pgSz w:orient="landscape" w:w="15874" w:h="11906"/>
+          <w:pgMar w:left="680" w:right="680" w:gutter="0" w:header="0" w:top="1000" w:footer="0" w:bottom="280"/>
+          <w:pgNumType w:fmt="decimal"/>
+          <w:formProt w:val="false"/>
+          <w:textDirection w:val="lrTb"/>
+          <w:docGrid w:type="default" w:linePitch="100" w:charSpace="4096"/>
+        </w:sectPr>
+        <w:pStyle w:val="Normal"/>
+        <w:spacing w:before="88" w:after="0"/>
+        <w:ind w:hanging="0" w:left="2297" w:right="0"/>
         <w:jc w:val="left"/>
         <w:rPr>
           <w:sz w:val="36"/>
         </w:rPr>
       </w:pPr>
-      <w:hyperlink r:id="rId7">
+      <w:hyperlink r:id="rId5">
         <w:r>
           <w:rPr>
+            <w:rStyle w:val="ListLabel1"/>
             <w:color w:val="CCCCFF"/>
             <w:spacing w:val="-2"/>
             <w:sz w:val="36"/>
@@ -672,30 +747,17 @@
     </w:p>
     <w:p>
       <w:pPr>
-        <w:spacing w:after="0"/>
+        <w:pStyle w:val="Normal"/>
+        <w:spacing w:before="59" w:after="0"/>
+        <w:ind w:hanging="0" w:left="112" w:right="0"/>
         <w:jc w:val="left"/>
         <w:rPr>
-          <w:sz w:val="36"/>
-        </w:rPr>
-        <w:sectPr>
-          <w:pgSz w:w="15880" w:h="11910" w:orient="landscape"/>
-          <w:pgMar w:top="1000" w:bottom="280" w:left="680" w:right="680"/>
-        </w:sectPr>
+          <w:sz w:val="72"/>
+        </w:rPr>
       </w:pPr>
-    </w:p>
-    <w:p>
-      <w:pPr>
-        <w:spacing w:before="59"/>
-        <w:ind w:left="112" w:right="0" w:firstLine="0"/>
-        <w:jc w:val="left"/>
-        <w:rPr>
-          <w:sz w:val="72"/>
-        </w:rPr>
-      </w:pPr>
-      <w:r>
-        <w:rPr/>
+      <w:r>
         <w:drawing>
-          <wp:anchor distT="0" distB="0" distL="0" distR="0" allowOverlap="1" layoutInCell="1" locked="0" behindDoc="1" simplePos="0" relativeHeight="487482368">
+          <wp:anchor behindDoc="1" distT="0" distB="0" distL="0" distR="0" simplePos="0" locked="0" layoutInCell="0" allowOverlap="1" relativeHeight="4">
             <wp:simplePos x="0" y="0"/>
             <wp:positionH relativeFrom="page">
               <wp:posOffset>0</wp:posOffset>
@@ -703,30 +765,32 @@
             <wp:positionV relativeFrom="page">
               <wp:posOffset>0</wp:posOffset>
             </wp:positionV>
-            <wp:extent cx="10079735" cy="7559037"/>
+            <wp:extent cx="10079355" cy="7559040"/>
             <wp:effectExtent l="0" t="0" r="0" b="0"/>
             <wp:wrapNone/>
-            <wp:docPr id="7" name="image1.jpeg"/>
+            <wp:docPr id="4" name="Image3" descr=""/>
             <wp:cNvGraphicFramePr>
-              <a:graphicFrameLocks noChangeAspect="1"/>
+              <a:graphicFrameLocks xmlns:a="http://schemas.openxmlformats.org/drawingml/2006/main" noChangeAspect="1"/>
             </wp:cNvGraphicFramePr>
-            <a:graphic>
+            <a:graphic xmlns:a="http://schemas.openxmlformats.org/drawingml/2006/main">
               <a:graphicData uri="http://schemas.openxmlformats.org/drawingml/2006/picture">
-                <pic:pic>
+                <pic:pic xmlns:pic="http://schemas.openxmlformats.org/drawingml/2006/picture">
                   <pic:nvPicPr>
-                    <pic:cNvPr id="8" name="image1.jpeg"/>
-                    <pic:cNvPicPr/>
+                    <pic:cNvPr id="4" name="Image3" descr=""/>
+                    <pic:cNvPicPr>
+                      <a:picLocks noChangeAspect="1" noChangeArrowheads="1"/>
+                    </pic:cNvPicPr>
                   </pic:nvPicPr>
                   <pic:blipFill>
-                    <a:blip r:embed="rId5" cstate="print"/>
+                    <a:blip r:embed="rId6"/>
                     <a:stretch>
                       <a:fillRect/>
                     </a:stretch>
                   </pic:blipFill>
-                  <pic:spPr>
+                  <pic:spPr bwMode="auto">
                     <a:xfrm>
                       <a:off x="0" y="0"/>
-                      <a:ext cx="10079735" cy="7559037"/>
+                      <a:ext cx="10079355" cy="7559040"/>
                     </a:xfrm>
                     <a:prstGeom prst="rect">
                       <a:avLst/>
@@ -753,6 +817,11 @@
           <w:sz w:val="20"/>
         </w:rPr>
       </w:pPr>
+      <w:r>
+        <w:rPr>
+          <w:sz w:val="20"/>
+        </w:rPr>
+      </w:r>
     </w:p>
     <w:p>
       <w:pPr>
@@ -761,6 +830,11 @@
           <w:sz w:val="20"/>
         </w:rPr>
       </w:pPr>
+      <w:r>
+        <w:rPr>
+          <w:sz w:val="20"/>
+        </w:rPr>
+      </w:r>
     </w:p>
     <w:p>
       <w:pPr>
@@ -769,44 +843,46 @@
           <w:sz w:val="20"/>
         </w:rPr>
       </w:pPr>
+      <w:r>
+        <w:rPr>
+          <w:sz w:val="20"/>
+        </w:rPr>
+      </w:r>
     </w:p>
     <w:p>
       <w:pPr>
         <w:pStyle w:val="BodyText"/>
-        <w:spacing w:before="11"/>
+        <w:spacing w:before="11" w:after="0"/>
         <w:rPr>
           <w:sz w:val="21"/>
         </w:rPr>
       </w:pPr>
+      <w:r>
+        <w:rPr>
+          <w:sz w:val="21"/>
+        </w:rPr>
+      </w:r>
     </w:p>
     <w:tbl>
       <w:tblPr>
-        <w:tblW w:w="0" w:type="auto"/>
+        <w:tblW w:w="14299" w:type="dxa"/>
         <w:jc w:val="left"/>
         <w:tblInd w:w="116" w:type="dxa"/>
-        <w:tblBorders>
-          <w:top w:val="single" w:sz="2" w:space="0" w:color="FFFFFF"/>
-          <w:left w:val="single" w:sz="2" w:space="0" w:color="FFFFFF"/>
-          <w:bottom w:val="single" w:sz="2" w:space="0" w:color="FFFFFF"/>
-          <w:right w:val="single" w:sz="2" w:space="0" w:color="FFFFFF"/>
-          <w:insideH w:val="single" w:sz="2" w:space="0" w:color="FFFFFF"/>
-          <w:insideV w:val="single" w:sz="2" w:space="0" w:color="FFFFFF"/>
-        </w:tblBorders>
         <w:tblLayout w:type="fixed"/>
         <w:tblCellMar>
           <w:top w:w="0" w:type="dxa"/>
-          <w:left w:w="0" w:type="dxa"/>
+          <w:left w:w="2" w:type="dxa"/>
           <w:bottom w:w="0" w:type="dxa"/>
-          <w:right w:w="0" w:type="dxa"/>
+          <w:right w:w="2" w:type="dxa"/>
         </w:tblCellMar>
-        <w:tblLook w:val="01E0"/>
+        <w:tblLook w:val="01e0"/>
       </w:tblPr>
       <w:tblGrid>
-        <w:gridCol w:w="2858"/>
-        <w:gridCol w:w="2861"/>
+        <w:gridCol w:w="2859"/>
+        <w:gridCol w:w="2860"/>
         <w:gridCol w:w="2861"/>
         <w:gridCol w:w="2859"/>
-        <w:gridCol w:w="2859"/>
+        <w:gridCol w:w="2860"/>
       </w:tblGrid>
       <w:tr>
         <w:trPr>
@@ -814,12 +890,19 @@
         </w:trPr>
         <w:tc>
           <w:tcPr>
-            <w:tcW w:w="2858" w:type="dxa"/>
-            <w:shd w:val="clear" w:color="auto" w:fill="B3B3B3"/>
-          </w:tcPr>
-          <w:p>
-            <w:pPr>
-              <w:pStyle w:val="TableParagraph"/>
+            <w:tcW w:w="2859" w:type="dxa"/>
+            <w:tcBorders>
+              <w:top w:val="single" w:sz="2" w:space="0" w:color="FFFFFF"/>
+              <w:left w:val="single" w:sz="2" w:space="0" w:color="FFFFFF"/>
+              <w:bottom w:val="single" w:sz="2" w:space="0" w:color="FFFFFF"/>
+              <w:right w:val="single" w:sz="2" w:space="0" w:color="FFFFFF"/>
+            </w:tcBorders>
+            <w:shd w:color="auto" w:fill="B3B3B3" w:val="clear"/>
+          </w:tcPr>
+          <w:p>
+            <w:pPr>
+              <w:pStyle w:val="TableParagraph"/>
+              <w:spacing w:before="75" w:after="0"/>
               <w:rPr>
                 <w:sz w:val="36"/>
               </w:rPr>
@@ -835,7 +918,7 @@
                 <w:spacing w:val="-9"/>
                 <w:sz w:val="36"/>
               </w:rPr>
-              <w:t> </w:t>
+              <w:t xml:space="preserve"> </w:t>
             </w:r>
             <w:r>
               <w:rPr>
@@ -848,12 +931,60 @@
         </w:tc>
         <w:tc>
           <w:tcPr>
+            <w:tcW w:w="2860" w:type="dxa"/>
+            <w:tcBorders>
+              <w:top w:val="single" w:sz="2" w:space="0" w:color="FFFFFF"/>
+              <w:left w:val="single" w:sz="2" w:space="0" w:color="FFFFFF"/>
+              <w:bottom w:val="single" w:sz="2" w:space="0" w:color="FFFFFF"/>
+              <w:right w:val="single" w:sz="2" w:space="0" w:color="FFFFFF"/>
+            </w:tcBorders>
+            <w:shd w:color="auto" w:fill="B3B3B3" w:val="clear"/>
+          </w:tcPr>
+          <w:p>
+            <w:pPr>
+              <w:pStyle w:val="TableParagraph"/>
+              <w:spacing w:before="75" w:after="0"/>
+              <w:rPr>
+                <w:sz w:val="36"/>
+              </w:rPr>
+            </w:pPr>
+            <w:r>
+              <w:rPr>
+                <w:sz w:val="36"/>
+              </w:rPr>
+              <w:t>Column</w:t>
+            </w:r>
+            <w:r>
+              <w:rPr>
+                <w:spacing w:val="-9"/>
+                <w:sz w:val="36"/>
+              </w:rPr>
+              <w:t xml:space="preserve"> </w:t>
+            </w:r>
+            <w:r>
+              <w:rPr>
+                <w:spacing w:val="-10"/>
+                <w:sz w:val="36"/>
+              </w:rPr>
+              <w:t>2</w:t>
+            </w:r>
+          </w:p>
+        </w:tc>
+        <w:tc>
+          <w:tcPr>
             <w:tcW w:w="2861" w:type="dxa"/>
-            <w:shd w:val="clear" w:color="auto" w:fill="B3B3B3"/>
-          </w:tcPr>
-          <w:p>
-            <w:pPr>
-              <w:pStyle w:val="TableParagraph"/>
+            <w:tcBorders>
+              <w:top w:val="single" w:sz="2" w:space="0" w:color="FFFFFF"/>
+              <w:left w:val="single" w:sz="2" w:space="0" w:color="FFFFFF"/>
+              <w:bottom w:val="single" w:sz="2" w:space="0" w:color="FFFFFF"/>
+              <w:right w:val="single" w:sz="2" w:space="0" w:color="FFFFFF"/>
+            </w:tcBorders>
+            <w:shd w:color="auto" w:fill="B3B3B3" w:val="clear"/>
+          </w:tcPr>
+          <w:p>
+            <w:pPr>
+              <w:pStyle w:val="TableParagraph"/>
+              <w:spacing w:before="75" w:after="0"/>
               <w:rPr>
                 <w:sz w:val="36"/>
               </w:rPr>
@@ -869,25 +1000,33 @@
                 <w:spacing w:val="-9"/>
                 <w:sz w:val="36"/>
               </w:rPr>
-              <w:t> </w:t>
+              <w:t xml:space="preserve"> </w:t>
             </w:r>
             <w:r>
               <w:rPr>
                 <w:spacing w:val="-10"/>
                 <w:sz w:val="36"/>
               </w:rPr>
-              <w:t>2</w:t>
-            </w:r>
-          </w:p>
-        </w:tc>
-        <w:tc>
-          <w:tcPr>
-            <w:tcW w:w="2861" w:type="dxa"/>
-            <w:shd w:val="clear" w:color="auto" w:fill="B3B3B3"/>
-          </w:tcPr>
-          <w:p>
-            <w:pPr>
-              <w:pStyle w:val="TableParagraph"/>
+              <w:t>3</w:t>
+            </w:r>
+          </w:p>
+        </w:tc>
+        <w:tc>
+          <w:tcPr>
+            <w:tcW w:w="2859" w:type="dxa"/>
+            <w:tcBorders>
+              <w:top w:val="single" w:sz="2" w:space="0" w:color="FFFFFF"/>
+              <w:left w:val="single" w:sz="2" w:space="0" w:color="FFFFFF"/>
+              <w:bottom w:val="single" w:sz="2" w:space="0" w:color="FFFFFF"/>
+              <w:right w:val="single" w:sz="2" w:space="0" w:color="FFFFFF"/>
+            </w:tcBorders>
+            <w:shd w:color="auto" w:fill="B3B3B3" w:val="clear"/>
+          </w:tcPr>
+          <w:p>
+            <w:pPr>
+              <w:pStyle w:val="TableParagraph"/>
+              <w:spacing w:before="75" w:after="0"/>
+              <w:ind w:left="139" w:right="0"/>
               <w:rPr>
                 <w:sz w:val="36"/>
               </w:rPr>
@@ -903,26 +1042,33 @@
                 <w:spacing w:val="-9"/>
                 <w:sz w:val="36"/>
               </w:rPr>
-              <w:t> </w:t>
+              <w:t xml:space="preserve"> </w:t>
             </w:r>
             <w:r>
               <w:rPr>
                 <w:spacing w:val="-10"/>
                 <w:sz w:val="36"/>
               </w:rPr>
-              <w:t>3</w:t>
-            </w:r>
-          </w:p>
-        </w:tc>
-        <w:tc>
-          <w:tcPr>
-            <w:tcW w:w="2859" w:type="dxa"/>
-            <w:shd w:val="clear" w:color="auto" w:fill="B3B3B3"/>
-          </w:tcPr>
-          <w:p>
-            <w:pPr>
-              <w:pStyle w:val="TableParagraph"/>
-              <w:ind w:left="139"/>
+              <w:t>4</w:t>
+            </w:r>
+          </w:p>
+        </w:tc>
+        <w:tc>
+          <w:tcPr>
+            <w:tcW w:w="2860" w:type="dxa"/>
+            <w:tcBorders>
+              <w:top w:val="single" w:sz="2" w:space="0" w:color="FFFFFF"/>
+              <w:left w:val="single" w:sz="2" w:space="0" w:color="FFFFFF"/>
+              <w:bottom w:val="single" w:sz="2" w:space="0" w:color="FFFFFF"/>
+              <w:right w:val="single" w:sz="2" w:space="0" w:color="FFFFFF"/>
+            </w:tcBorders>
+            <w:shd w:color="auto" w:fill="B3B3B3" w:val="clear"/>
+          </w:tcPr>
+          <w:p>
+            <w:pPr>
+              <w:pStyle w:val="TableParagraph"/>
+              <w:spacing w:before="75" w:after="0"/>
+              <w:ind w:left="138" w:right="0"/>
               <w:rPr>
                 <w:sz w:val="36"/>
               </w:rPr>
@@ -935,45 +1081,10 @@
             </w:r>
             <w:r>
               <w:rPr>
-                <w:spacing w:val="-9"/>
-                <w:sz w:val="36"/>
-              </w:rPr>
-              <w:t> </w:t>
-            </w:r>
-            <w:r>
-              <w:rPr>
-                <w:spacing w:val="-10"/>
-                <w:sz w:val="36"/>
-              </w:rPr>
-              <w:t>4</w:t>
-            </w:r>
-          </w:p>
-        </w:tc>
-        <w:tc>
-          <w:tcPr>
-            <w:tcW w:w="2859" w:type="dxa"/>
-            <w:shd w:val="clear" w:color="auto" w:fill="B3B3B3"/>
-          </w:tcPr>
-          <w:p>
-            <w:pPr>
-              <w:pStyle w:val="TableParagraph"/>
-              <w:ind w:left="138"/>
-              <w:rPr>
-                <w:sz w:val="36"/>
-              </w:rPr>
-            </w:pPr>
-            <w:r>
-              <w:rPr>
-                <w:sz w:val="36"/>
-              </w:rPr>
-              <w:t>Column</w:t>
-            </w:r>
-            <w:r>
-              <w:rPr>
                 <w:spacing w:val="-8"/>
                 <w:sz w:val="36"/>
               </w:rPr>
-              <w:t> </w:t>
+              <w:t xml:space="preserve"> </w:t>
             </w:r>
             <w:r>
               <w:rPr>
@@ -991,12 +1102,19 @@
         </w:trPr>
         <w:tc>
           <w:tcPr>
-            <w:tcW w:w="2858" w:type="dxa"/>
-            <w:shd w:val="clear" w:color="auto" w:fill="CCCCCC"/>
-          </w:tcPr>
-          <w:p>
-            <w:pPr>
-              <w:pStyle w:val="TableParagraph"/>
+            <w:tcW w:w="2859" w:type="dxa"/>
+            <w:tcBorders>
+              <w:top w:val="single" w:sz="2" w:space="0" w:color="FFFFFF"/>
+              <w:left w:val="single" w:sz="2" w:space="0" w:color="FFFFFF"/>
+              <w:bottom w:val="single" w:sz="2" w:space="0" w:color="FFFFFF"/>
+              <w:right w:val="single" w:sz="2" w:space="0" w:color="FFFFFF"/>
+            </w:tcBorders>
+            <w:shd w:color="auto" w:fill="CCCCCC" w:val="clear"/>
+          </w:tcPr>
+          <w:p>
+            <w:pPr>
+              <w:pStyle w:val="TableParagraph"/>
+              <w:spacing w:before="75" w:after="0"/>
               <w:rPr>
                 <w:sz w:val="36"/>
               </w:rPr>
@@ -1012,33 +1130,47 @@
         </w:tc>
         <w:tc>
           <w:tcPr>
+            <w:tcW w:w="2860" w:type="dxa"/>
+            <w:tcBorders>
+              <w:top w:val="single" w:sz="2" w:space="0" w:color="FFFFFF"/>
+              <w:left w:val="single" w:sz="2" w:space="0" w:color="FFFFFF"/>
+              <w:bottom w:val="single" w:sz="2" w:space="0" w:color="FFFFFF"/>
+              <w:right w:val="single" w:sz="2" w:space="0" w:color="FFFFFF"/>
+            </w:tcBorders>
+            <w:shd w:color="auto" w:fill="CCCCCC" w:val="clear"/>
+          </w:tcPr>
+          <w:p>
+            <w:pPr>
+              <w:pStyle w:val="TableParagraph"/>
+              <w:spacing w:before="75" w:after="0"/>
+              <w:rPr>
+                <w:sz w:val="36"/>
+              </w:rPr>
+            </w:pPr>
+            <w:r>
+              <w:rPr>
+                <w:w w:val="100"/>
+                <w:sz w:val="36"/>
+              </w:rPr>
+              <w:t>A</w:t>
+            </w:r>
+          </w:p>
+        </w:tc>
+        <w:tc>
+          <w:tcPr>
             <w:tcW w:w="2861" w:type="dxa"/>
-            <w:shd w:val="clear" w:color="auto" w:fill="CCCCCC"/>
-          </w:tcPr>
-          <w:p>
-            <w:pPr>
-              <w:pStyle w:val="TableParagraph"/>
-              <w:rPr>
-                <w:sz w:val="36"/>
-              </w:rPr>
-            </w:pPr>
-            <w:r>
-              <w:rPr>
-                <w:w w:val="100"/>
-                <w:sz w:val="36"/>
-              </w:rPr>
-              <w:t>A</w:t>
-            </w:r>
-          </w:p>
-        </w:tc>
-        <w:tc>
-          <w:tcPr>
-            <w:tcW w:w="2861" w:type="dxa"/>
-            <w:shd w:val="clear" w:color="auto" w:fill="CCCCCC"/>
-          </w:tcPr>
-          <w:p>
-            <w:pPr>
-              <w:pStyle w:val="TableParagraph"/>
+            <w:tcBorders>
+              <w:top w:val="single" w:sz="2" w:space="0" w:color="FFFFFF"/>
+              <w:left w:val="single" w:sz="2" w:space="0" w:color="FFFFFF"/>
+              <w:bottom w:val="single" w:sz="2" w:space="0" w:color="FFFFFF"/>
+              <w:right w:val="single" w:sz="2" w:space="0" w:color="FFFFFF"/>
+            </w:tcBorders>
+            <w:shd w:color="auto" w:fill="CCCCCC" w:val="clear"/>
+          </w:tcPr>
+          <w:p>
+            <w:pPr>
+              <w:pStyle w:val="TableParagraph"/>
+              <w:spacing w:before="75" w:after="0"/>
               <w:rPr>
                 <w:sz w:val="36"/>
               </w:rPr>
@@ -1055,12 +1187,19 @@
         <w:tc>
           <w:tcPr>
             <w:tcW w:w="2859" w:type="dxa"/>
-            <w:shd w:val="clear" w:color="auto" w:fill="CCCCCC"/>
-          </w:tcPr>
-          <w:p>
-            <w:pPr>
-              <w:pStyle w:val="TableParagraph"/>
-              <w:ind w:left="139"/>
+            <w:tcBorders>
+              <w:top w:val="single" w:sz="2" w:space="0" w:color="FFFFFF"/>
+              <w:left w:val="single" w:sz="2" w:space="0" w:color="FFFFFF"/>
+              <w:bottom w:val="single" w:sz="2" w:space="0" w:color="FFFFFF"/>
+              <w:right w:val="single" w:sz="2" w:space="0" w:color="FFFFFF"/>
+            </w:tcBorders>
+            <w:shd w:color="auto" w:fill="CCCCCC" w:val="clear"/>
+          </w:tcPr>
+          <w:p>
+            <w:pPr>
+              <w:pStyle w:val="TableParagraph"/>
+              <w:spacing w:before="75" w:after="0"/>
+              <w:ind w:left="139" w:right="0"/>
               <w:rPr>
                 <w:sz w:val="36"/>
               </w:rPr>
@@ -1076,13 +1215,20 @@
         </w:tc>
         <w:tc>
           <w:tcPr>
-            <w:tcW w:w="2859" w:type="dxa"/>
-            <w:shd w:val="clear" w:color="auto" w:fill="CCCCCC"/>
-          </w:tcPr>
-          <w:p>
-            <w:pPr>
-              <w:pStyle w:val="TableParagraph"/>
-              <w:ind w:left="138"/>
+            <w:tcW w:w="2860" w:type="dxa"/>
+            <w:tcBorders>
+              <w:top w:val="single" w:sz="2" w:space="0" w:color="FFFFFF"/>
+              <w:left w:val="single" w:sz="2" w:space="0" w:color="FFFFFF"/>
+              <w:bottom w:val="single" w:sz="2" w:space="0" w:color="FFFFFF"/>
+              <w:right w:val="single" w:sz="2" w:space="0" w:color="FFFFFF"/>
+            </w:tcBorders>
+            <w:shd w:color="auto" w:fill="CCCCCC" w:val="clear"/>
+          </w:tcPr>
+          <w:p>
+            <w:pPr>
+              <w:pStyle w:val="TableParagraph"/>
+              <w:spacing w:before="75" w:after="0"/>
+              <w:ind w:left="138" w:right="0"/>
               <w:rPr>
                 <w:sz w:val="36"/>
               </w:rPr>
@@ -1103,12 +1249,19 @@
         </w:trPr>
         <w:tc>
           <w:tcPr>
-            <w:tcW w:w="2858" w:type="dxa"/>
-            <w:shd w:val="clear" w:color="auto" w:fill="E6E6E6"/>
-          </w:tcPr>
-          <w:p>
-            <w:pPr>
-              <w:pStyle w:val="TableParagraph"/>
+            <w:tcW w:w="2859" w:type="dxa"/>
+            <w:tcBorders>
+              <w:top w:val="single" w:sz="2" w:space="0" w:color="FFFFFF"/>
+              <w:left w:val="single" w:sz="2" w:space="0" w:color="FFFFFF"/>
+              <w:bottom w:val="single" w:sz="2" w:space="0" w:color="FFFFFF"/>
+              <w:right w:val="single" w:sz="2" w:space="0" w:color="FFFFFF"/>
+            </w:tcBorders>
+            <w:shd w:color="auto" w:fill="E6E6E6" w:val="clear"/>
+          </w:tcPr>
+          <w:p>
+            <w:pPr>
+              <w:pStyle w:val="TableParagraph"/>
+              <w:spacing w:before="75" w:after="0"/>
               <w:rPr>
                 <w:sz w:val="36"/>
               </w:rPr>
@@ -1124,33 +1277,47 @@
         </w:tc>
         <w:tc>
           <w:tcPr>
+            <w:tcW w:w="2860" w:type="dxa"/>
+            <w:tcBorders>
+              <w:top w:val="single" w:sz="2" w:space="0" w:color="FFFFFF"/>
+              <w:left w:val="single" w:sz="2" w:space="0" w:color="FFFFFF"/>
+              <w:bottom w:val="single" w:sz="2" w:space="0" w:color="FFFFFF"/>
+              <w:right w:val="single" w:sz="2" w:space="0" w:color="FFFFFF"/>
+            </w:tcBorders>
+            <w:shd w:color="auto" w:fill="E6E6E6" w:val="clear"/>
+          </w:tcPr>
+          <w:p>
+            <w:pPr>
+              <w:pStyle w:val="TableParagraph"/>
+              <w:spacing w:before="75" w:after="0"/>
+              <w:rPr>
+                <w:sz w:val="36"/>
+              </w:rPr>
+            </w:pPr>
+            <w:r>
+              <w:rPr>
+                <w:w w:val="100"/>
+                <w:sz w:val="36"/>
+              </w:rPr>
+              <w:t>B</w:t>
+            </w:r>
+          </w:p>
+        </w:tc>
+        <w:tc>
+          <w:tcPr>
             <w:tcW w:w="2861" w:type="dxa"/>
-            <w:shd w:val="clear" w:color="auto" w:fill="E6E6E6"/>
-          </w:tcPr>
-          <w:p>
-            <w:pPr>
-              <w:pStyle w:val="TableParagraph"/>
-              <w:rPr>
-                <w:sz w:val="36"/>
-              </w:rPr>
-            </w:pPr>
-            <w:r>
-              <w:rPr>
-                <w:w w:val="100"/>
-                <w:sz w:val="36"/>
-              </w:rPr>
-              <w:t>B</w:t>
-            </w:r>
-          </w:p>
-        </w:tc>
-        <w:tc>
-          <w:tcPr>
-            <w:tcW w:w="2861" w:type="dxa"/>
-            <w:shd w:val="clear" w:color="auto" w:fill="E6E6E6"/>
-          </w:tcPr>
-          <w:p>
-            <w:pPr>
-              <w:pStyle w:val="TableParagraph"/>
+            <w:tcBorders>
+              <w:top w:val="single" w:sz="2" w:space="0" w:color="FFFFFF"/>
+              <w:left w:val="single" w:sz="2" w:space="0" w:color="FFFFFF"/>
+              <w:bottom w:val="single" w:sz="2" w:space="0" w:color="FFFFFF"/>
+              <w:right w:val="single" w:sz="2" w:space="0" w:color="FFFFFF"/>
+            </w:tcBorders>
+            <w:shd w:color="auto" w:fill="E6E6E6" w:val="clear"/>
+          </w:tcPr>
+          <w:p>
+            <w:pPr>
+              <w:pStyle w:val="TableParagraph"/>
+              <w:spacing w:before="75" w:after="0"/>
               <w:rPr>
                 <w:sz w:val="36"/>
               </w:rPr>
@@ -1167,29 +1334,48 @@
         <w:tc>
           <w:tcPr>
             <w:tcW w:w="2859" w:type="dxa"/>
-            <w:shd w:val="clear" w:color="auto" w:fill="E6E6E6"/>
-          </w:tcPr>
-          <w:p>
-            <w:pPr>
-              <w:pStyle w:val="TableParagraph"/>
-              <w:spacing w:before="0"/>
-              <w:ind w:left="0"/>
-              <w:rPr>
-                <w:rFonts w:ascii="Times New Roman"/>
-                <w:sz w:val="36"/>
-              </w:rPr>
-            </w:pPr>
-          </w:p>
-        </w:tc>
-        <w:tc>
-          <w:tcPr>
-            <w:tcW w:w="2859" w:type="dxa"/>
-            <w:shd w:val="clear" w:color="auto" w:fill="E6E6E6"/>
-          </w:tcPr>
-          <w:p>
-            <w:pPr>
-              <w:pStyle w:val="TableParagraph"/>
-              <w:ind w:left="138"/>
+            <w:tcBorders>
+              <w:top w:val="single" w:sz="2" w:space="0" w:color="FFFFFF"/>
+              <w:left w:val="single" w:sz="2" w:space="0" w:color="FFFFFF"/>
+              <w:bottom w:val="single" w:sz="2" w:space="0" w:color="FFFFFF"/>
+              <w:right w:val="single" w:sz="2" w:space="0" w:color="FFFFFF"/>
+            </w:tcBorders>
+            <w:shd w:color="auto" w:fill="E6E6E6" w:val="clear"/>
+          </w:tcPr>
+          <w:p>
+            <w:pPr>
+              <w:pStyle w:val="TableParagraph"/>
+              <w:spacing w:before="0" w:after="0"/>
+              <w:ind w:left="0" w:right="0"/>
+              <w:rPr>
+                <w:rFonts w:ascii="Times New Roman" w:hAnsi="Times New Roman"/>
+                <w:sz w:val="36"/>
+              </w:rPr>
+            </w:pPr>
+            <w:r>
+              <w:rPr>
+                <w:rFonts w:ascii="Times New Roman" w:hAnsi="Times New Roman"/>
+                <w:sz w:val="36"/>
+              </w:rPr>
+            </w:r>
+          </w:p>
+        </w:tc>
+        <w:tc>
+          <w:tcPr>
+            <w:tcW w:w="2860" w:type="dxa"/>
+            <w:tcBorders>
+              <w:top w:val="single" w:sz="2" w:space="0" w:color="FFFFFF"/>
+              <w:left w:val="single" w:sz="2" w:space="0" w:color="FFFFFF"/>
+              <w:bottom w:val="single" w:sz="2" w:space="0" w:color="FFFFFF"/>
+              <w:right w:val="single" w:sz="2" w:space="0" w:color="FFFFFF"/>
+            </w:tcBorders>
+            <w:shd w:color="auto" w:fill="E6E6E6" w:val="clear"/>
+          </w:tcPr>
+          <w:p>
+            <w:pPr>
+              <w:pStyle w:val="TableParagraph"/>
+              <w:spacing w:before="75" w:after="0"/>
+              <w:ind w:left="138" w:right="0"/>
               <w:rPr>
                 <w:sz w:val="36"/>
               </w:rPr>
@@ -1210,12 +1396,19 @@
         </w:trPr>
         <w:tc>
           <w:tcPr>
-            <w:tcW w:w="2858" w:type="dxa"/>
-            <w:shd w:val="clear" w:color="auto" w:fill="CCCCCC"/>
-          </w:tcPr>
-          <w:p>
-            <w:pPr>
-              <w:pStyle w:val="TableParagraph"/>
+            <w:tcW w:w="2859" w:type="dxa"/>
+            <w:tcBorders>
+              <w:top w:val="single" w:sz="2" w:space="0" w:color="FFFFFF"/>
+              <w:left w:val="single" w:sz="2" w:space="0" w:color="FFFFFF"/>
+              <w:bottom w:val="single" w:sz="2" w:space="0" w:color="FFFFFF"/>
+              <w:right w:val="single" w:sz="2" w:space="0" w:color="FFFFFF"/>
+            </w:tcBorders>
+            <w:shd w:color="auto" w:fill="CCCCCC" w:val="clear"/>
+          </w:tcPr>
+          <w:p>
+            <w:pPr>
+              <w:pStyle w:val="TableParagraph"/>
+              <w:spacing w:before="75" w:after="0"/>
               <w:rPr>
                 <w:sz w:val="36"/>
               </w:rPr>
@@ -1231,33 +1424,47 @@
         </w:tc>
         <w:tc>
           <w:tcPr>
+            <w:tcW w:w="2860" w:type="dxa"/>
+            <w:tcBorders>
+              <w:top w:val="single" w:sz="2" w:space="0" w:color="FFFFFF"/>
+              <w:left w:val="single" w:sz="2" w:space="0" w:color="FFFFFF"/>
+              <w:bottom w:val="single" w:sz="2" w:space="0" w:color="FFFFFF"/>
+              <w:right w:val="single" w:sz="2" w:space="0" w:color="FFFFFF"/>
+            </w:tcBorders>
+            <w:shd w:color="auto" w:fill="CCCCCC" w:val="clear"/>
+          </w:tcPr>
+          <w:p>
+            <w:pPr>
+              <w:pStyle w:val="TableParagraph"/>
+              <w:spacing w:before="75" w:after="0"/>
+              <w:rPr>
+                <w:sz w:val="36"/>
+              </w:rPr>
+            </w:pPr>
+            <w:r>
+              <w:rPr>
+                <w:w w:val="99"/>
+                <w:sz w:val="36"/>
+              </w:rPr>
+              <w:t>C</w:t>
+            </w:r>
+          </w:p>
+        </w:tc>
+        <w:tc>
+          <w:tcPr>
             <w:tcW w:w="2861" w:type="dxa"/>
-            <w:shd w:val="clear" w:color="auto" w:fill="CCCCCC"/>
-          </w:tcPr>
-          <w:p>
-            <w:pPr>
-              <w:pStyle w:val="TableParagraph"/>
-              <w:rPr>
-                <w:sz w:val="36"/>
-              </w:rPr>
-            </w:pPr>
-            <w:r>
-              <w:rPr>
-                <w:w w:val="99"/>
-                <w:sz w:val="36"/>
-              </w:rPr>
-              <w:t>C</w:t>
-            </w:r>
-          </w:p>
-        </w:tc>
-        <w:tc>
-          <w:tcPr>
-            <w:tcW w:w="2861" w:type="dxa"/>
-            <w:shd w:val="clear" w:color="auto" w:fill="CCCCCC"/>
-          </w:tcPr>
-          <w:p>
-            <w:pPr>
-              <w:pStyle w:val="TableParagraph"/>
+            <w:tcBorders>
+              <w:top w:val="single" w:sz="2" w:space="0" w:color="FFFFFF"/>
+              <w:left w:val="single" w:sz="2" w:space="0" w:color="FFFFFF"/>
+              <w:bottom w:val="single" w:sz="2" w:space="0" w:color="FFFFFF"/>
+              <w:right w:val="single" w:sz="2" w:space="0" w:color="FFFFFF"/>
+            </w:tcBorders>
+            <w:shd w:color="auto" w:fill="CCCCCC" w:val="clear"/>
+          </w:tcPr>
+          <w:p>
+            <w:pPr>
+              <w:pStyle w:val="TableParagraph"/>
+              <w:spacing w:before="75" w:after="0"/>
               <w:rPr>
                 <w:sz w:val="36"/>
               </w:rPr>
@@ -1274,12 +1481,19 @@
         <w:tc>
           <w:tcPr>
             <w:tcW w:w="2859" w:type="dxa"/>
-            <w:shd w:val="clear" w:color="auto" w:fill="CCCCCC"/>
-          </w:tcPr>
-          <w:p>
-            <w:pPr>
-              <w:pStyle w:val="TableParagraph"/>
-              <w:ind w:left="139"/>
+            <w:tcBorders>
+              <w:top w:val="single" w:sz="2" w:space="0" w:color="FFFFFF"/>
+              <w:left w:val="single" w:sz="2" w:space="0" w:color="FFFFFF"/>
+              <w:bottom w:val="single" w:sz="2" w:space="0" w:color="FFFFFF"/>
+              <w:right w:val="single" w:sz="2" w:space="0" w:color="FFFFFF"/>
+            </w:tcBorders>
+            <w:shd w:color="auto" w:fill="CCCCCC" w:val="clear"/>
+          </w:tcPr>
+          <w:p>
+            <w:pPr>
+              <w:pStyle w:val="TableParagraph"/>
+              <w:spacing w:before="75" w:after="0"/>
+              <w:ind w:left="139" w:right="0"/>
               <w:rPr>
                 <w:sz w:val="36"/>
               </w:rPr>
@@ -1295,13 +1509,20 @@
         </w:tc>
         <w:tc>
           <w:tcPr>
-            <w:tcW w:w="2859" w:type="dxa"/>
-            <w:shd w:val="clear" w:color="auto" w:fill="CCCCCC"/>
-          </w:tcPr>
-          <w:p>
-            <w:pPr>
-              <w:pStyle w:val="TableParagraph"/>
-              <w:ind w:left="138"/>
+            <w:tcW w:w="2860" w:type="dxa"/>
+            <w:tcBorders>
+              <w:top w:val="single" w:sz="2" w:space="0" w:color="FFFFFF"/>
+              <w:left w:val="single" w:sz="2" w:space="0" w:color="FFFFFF"/>
+              <w:bottom w:val="single" w:sz="2" w:space="0" w:color="FFFFFF"/>
+              <w:right w:val="single" w:sz="2" w:space="0" w:color="FFFFFF"/>
+            </w:tcBorders>
+            <w:shd w:color="auto" w:fill="CCCCCC" w:val="clear"/>
+          </w:tcPr>
+          <w:p>
+            <w:pPr>
+              <w:pStyle w:val="TableParagraph"/>
+              <w:spacing w:before="75" w:after="0"/>
+              <w:ind w:left="138" w:right="0"/>
               <w:rPr>
                 <w:sz w:val="36"/>
               </w:rPr>
@@ -1322,12 +1543,19 @@
         </w:trPr>
         <w:tc>
           <w:tcPr>
-            <w:tcW w:w="2858" w:type="dxa"/>
-            <w:shd w:val="clear" w:color="auto" w:fill="E6E6E6"/>
-          </w:tcPr>
-          <w:p>
-            <w:pPr>
-              <w:pStyle w:val="TableParagraph"/>
+            <w:tcW w:w="2859" w:type="dxa"/>
+            <w:tcBorders>
+              <w:top w:val="single" w:sz="2" w:space="0" w:color="FFFFFF"/>
+              <w:left w:val="single" w:sz="2" w:space="0" w:color="FFFFFF"/>
+              <w:bottom w:val="single" w:sz="2" w:space="0" w:color="FFFFFF"/>
+              <w:right w:val="single" w:sz="2" w:space="0" w:color="FFFFFF"/>
+            </w:tcBorders>
+            <w:shd w:color="auto" w:fill="E6E6E6" w:val="clear"/>
+          </w:tcPr>
+          <w:p>
+            <w:pPr>
+              <w:pStyle w:val="TableParagraph"/>
+              <w:spacing w:before="75" w:after="0"/>
               <w:rPr>
                 <w:sz w:val="36"/>
               </w:rPr>
@@ -1343,33 +1571,47 @@
         </w:tc>
         <w:tc>
           <w:tcPr>
+            <w:tcW w:w="2860" w:type="dxa"/>
+            <w:tcBorders>
+              <w:top w:val="single" w:sz="2" w:space="0" w:color="FFFFFF"/>
+              <w:left w:val="single" w:sz="2" w:space="0" w:color="FFFFFF"/>
+              <w:bottom w:val="single" w:sz="2" w:space="0" w:color="FFFFFF"/>
+              <w:right w:val="single" w:sz="2" w:space="0" w:color="FFFFFF"/>
+            </w:tcBorders>
+            <w:shd w:color="auto" w:fill="E6E6E6" w:val="clear"/>
+          </w:tcPr>
+          <w:p>
+            <w:pPr>
+              <w:pStyle w:val="TableParagraph"/>
+              <w:spacing w:before="75" w:after="0"/>
+              <w:rPr>
+                <w:sz w:val="36"/>
+              </w:rPr>
+            </w:pPr>
+            <w:r>
+              <w:rPr>
+                <w:w w:val="99"/>
+                <w:sz w:val="36"/>
+              </w:rPr>
+              <w:t>D</w:t>
+            </w:r>
+          </w:p>
+        </w:tc>
+        <w:tc>
+          <w:tcPr>
             <w:tcW w:w="2861" w:type="dxa"/>
-            <w:shd w:val="clear" w:color="auto" w:fill="E6E6E6"/>
-          </w:tcPr>
-          <w:p>
-            <w:pPr>
-              <w:pStyle w:val="TableParagraph"/>
-              <w:rPr>
-                <w:sz w:val="36"/>
-              </w:rPr>
-            </w:pPr>
-            <w:r>
-              <w:rPr>
-                <w:w w:val="99"/>
-                <w:sz w:val="36"/>
-              </w:rPr>
-              <w:t>D</w:t>
-            </w:r>
-          </w:p>
-        </w:tc>
-        <w:tc>
-          <w:tcPr>
-            <w:tcW w:w="2861" w:type="dxa"/>
-            <w:shd w:val="clear" w:color="auto" w:fill="E6E6E6"/>
-          </w:tcPr>
-          <w:p>
-            <w:pPr>
-              <w:pStyle w:val="TableParagraph"/>
+            <w:tcBorders>
+              <w:top w:val="single" w:sz="2" w:space="0" w:color="FFFFFF"/>
+              <w:left w:val="single" w:sz="2" w:space="0" w:color="FFFFFF"/>
+              <w:bottom w:val="single" w:sz="2" w:space="0" w:color="FFFFFF"/>
+              <w:right w:val="single" w:sz="2" w:space="0" w:color="FFFFFF"/>
+            </w:tcBorders>
+            <w:shd w:color="auto" w:fill="E6E6E6" w:val="clear"/>
+          </w:tcPr>
+          <w:p>
+            <w:pPr>
+              <w:pStyle w:val="TableParagraph"/>
+              <w:spacing w:before="75" w:after="0"/>
               <w:rPr>
                 <w:sz w:val="36"/>
               </w:rPr>
@@ -1386,29 +1628,48 @@
         <w:tc>
           <w:tcPr>
             <w:tcW w:w="2859" w:type="dxa"/>
-            <w:shd w:val="clear" w:color="auto" w:fill="E6E6E6"/>
-          </w:tcPr>
-          <w:p>
-            <w:pPr>
-              <w:pStyle w:val="TableParagraph"/>
-              <w:spacing w:before="0"/>
-              <w:ind w:left="0"/>
-              <w:rPr>
-                <w:rFonts w:ascii="Times New Roman"/>
-                <w:sz w:val="36"/>
-              </w:rPr>
-            </w:pPr>
-          </w:p>
-        </w:tc>
-        <w:tc>
-          <w:tcPr>
-            <w:tcW w:w="2859" w:type="dxa"/>
-            <w:shd w:val="clear" w:color="auto" w:fill="E6E6E6"/>
-          </w:tcPr>
-          <w:p>
-            <w:pPr>
-              <w:pStyle w:val="TableParagraph"/>
-              <w:ind w:left="138"/>
+            <w:tcBorders>
+              <w:top w:val="single" w:sz="2" w:space="0" w:color="FFFFFF"/>
+              <w:left w:val="single" w:sz="2" w:space="0" w:color="FFFFFF"/>
+              <w:bottom w:val="single" w:sz="2" w:space="0" w:color="FFFFFF"/>
+              <w:right w:val="single" w:sz="2" w:space="0" w:color="FFFFFF"/>
+            </w:tcBorders>
+            <w:shd w:color="auto" w:fill="E6E6E6" w:val="clear"/>
+          </w:tcPr>
+          <w:p>
+            <w:pPr>
+              <w:pStyle w:val="TableParagraph"/>
+              <w:spacing w:before="0" w:after="0"/>
+              <w:ind w:left="0" w:right="0"/>
+              <w:rPr>
+                <w:rFonts w:ascii="Times New Roman" w:hAnsi="Times New Roman"/>
+                <w:sz w:val="36"/>
+              </w:rPr>
+            </w:pPr>
+            <w:r>
+              <w:rPr>
+                <w:rFonts w:ascii="Times New Roman" w:hAnsi="Times New Roman"/>
+                <w:sz w:val="36"/>
+              </w:rPr>
+            </w:r>
+          </w:p>
+        </w:tc>
+        <w:tc>
+          <w:tcPr>
+            <w:tcW w:w="2860" w:type="dxa"/>
+            <w:tcBorders>
+              <w:top w:val="single" w:sz="2" w:space="0" w:color="FFFFFF"/>
+              <w:left w:val="single" w:sz="2" w:space="0" w:color="FFFFFF"/>
+              <w:bottom w:val="single" w:sz="2" w:space="0" w:color="FFFFFF"/>
+              <w:right w:val="single" w:sz="2" w:space="0" w:color="FFFFFF"/>
+            </w:tcBorders>
+            <w:shd w:color="auto" w:fill="E6E6E6" w:val="clear"/>
+          </w:tcPr>
+          <w:p>
+            <w:pPr>
+              <w:pStyle w:val="TableParagraph"/>
+              <w:spacing w:before="75" w:after="0"/>
+              <w:ind w:left="138" w:right="0"/>
               <w:rPr>
                 <w:sz w:val="36"/>
               </w:rPr>
@@ -1429,12 +1690,19 @@
         </w:trPr>
         <w:tc>
           <w:tcPr>
-            <w:tcW w:w="2858" w:type="dxa"/>
-            <w:shd w:val="clear" w:color="auto" w:fill="CCCCCC"/>
-          </w:tcPr>
-          <w:p>
-            <w:pPr>
-              <w:pStyle w:val="TableParagraph"/>
+            <w:tcW w:w="2859" w:type="dxa"/>
+            <w:tcBorders>
+              <w:top w:val="single" w:sz="2" w:space="0" w:color="FFFFFF"/>
+              <w:left w:val="single" w:sz="2" w:space="0" w:color="FFFFFF"/>
+              <w:bottom w:val="single" w:sz="2" w:space="0" w:color="FFFFFF"/>
+              <w:right w:val="single" w:sz="2" w:space="0" w:color="FFFFFF"/>
+            </w:tcBorders>
+            <w:shd w:color="auto" w:fill="CCCCCC" w:val="clear"/>
+          </w:tcPr>
+          <w:p>
+            <w:pPr>
+              <w:pStyle w:val="TableParagraph"/>
+              <w:spacing w:before="75" w:after="0"/>
               <w:rPr>
                 <w:sz w:val="36"/>
               </w:rPr>
@@ -1450,33 +1718,47 @@
         </w:tc>
         <w:tc>
           <w:tcPr>
+            <w:tcW w:w="2860" w:type="dxa"/>
+            <w:tcBorders>
+              <w:top w:val="single" w:sz="2" w:space="0" w:color="FFFFFF"/>
+              <w:left w:val="single" w:sz="2" w:space="0" w:color="FFFFFF"/>
+              <w:bottom w:val="single" w:sz="2" w:space="0" w:color="FFFFFF"/>
+              <w:right w:val="single" w:sz="2" w:space="0" w:color="FFFFFF"/>
+            </w:tcBorders>
+            <w:shd w:color="auto" w:fill="CCCCCC" w:val="clear"/>
+          </w:tcPr>
+          <w:p>
+            <w:pPr>
+              <w:pStyle w:val="TableParagraph"/>
+              <w:spacing w:before="75" w:after="0"/>
+              <w:rPr>
+                <w:sz w:val="36"/>
+              </w:rPr>
+            </w:pPr>
+            <w:r>
+              <w:rPr>
+                <w:w w:val="100"/>
+                <w:sz w:val="36"/>
+              </w:rPr>
+              <w:t>E</w:t>
+            </w:r>
+          </w:p>
+        </w:tc>
+        <w:tc>
+          <w:tcPr>
             <w:tcW w:w="2861" w:type="dxa"/>
-            <w:shd w:val="clear" w:color="auto" w:fill="CCCCCC"/>
-          </w:tcPr>
-          <w:p>
-            <w:pPr>
-              <w:pStyle w:val="TableParagraph"/>
-              <w:rPr>
-                <w:sz w:val="36"/>
-              </w:rPr>
-            </w:pPr>
-            <w:r>
-              <w:rPr>
-                <w:w w:val="100"/>
-                <w:sz w:val="36"/>
-              </w:rPr>
-              <w:t>E</w:t>
-            </w:r>
-          </w:p>
-        </w:tc>
-        <w:tc>
-          <w:tcPr>
-            <w:tcW w:w="2861" w:type="dxa"/>
-            <w:shd w:val="clear" w:color="auto" w:fill="CCCCCC"/>
-          </w:tcPr>
-          <w:p>
-            <w:pPr>
-              <w:pStyle w:val="TableParagraph"/>
+            <w:tcBorders>
+              <w:top w:val="single" w:sz="2" w:space="0" w:color="FFFFFF"/>
+              <w:left w:val="single" w:sz="2" w:space="0" w:color="FFFFFF"/>
+              <w:bottom w:val="single" w:sz="2" w:space="0" w:color="FFFFFF"/>
+              <w:right w:val="single" w:sz="2" w:space="0" w:color="FFFFFF"/>
+            </w:tcBorders>
+            <w:shd w:color="auto" w:fill="CCCCCC" w:val="clear"/>
+          </w:tcPr>
+          <w:p>
+            <w:pPr>
+              <w:pStyle w:val="TableParagraph"/>
+              <w:spacing w:before="75" w:after="0"/>
               <w:rPr>
                 <w:sz w:val="36"/>
               </w:rPr>
@@ -1493,12 +1775,19 @@
         <w:tc>
           <w:tcPr>
             <w:tcW w:w="2859" w:type="dxa"/>
-            <w:shd w:val="clear" w:color="auto" w:fill="CCCCCC"/>
-          </w:tcPr>
-          <w:p>
-            <w:pPr>
-              <w:pStyle w:val="TableParagraph"/>
-              <w:ind w:left="139"/>
+            <w:tcBorders>
+              <w:top w:val="single" w:sz="2" w:space="0" w:color="FFFFFF"/>
+              <w:left w:val="single" w:sz="2" w:space="0" w:color="FFFFFF"/>
+              <w:bottom w:val="single" w:sz="2" w:space="0" w:color="FFFFFF"/>
+              <w:right w:val="single" w:sz="2" w:space="0" w:color="FFFFFF"/>
+            </w:tcBorders>
+            <w:shd w:color="auto" w:fill="CCCCCC" w:val="clear"/>
+          </w:tcPr>
+          <w:p>
+            <w:pPr>
+              <w:pStyle w:val="TableParagraph"/>
+              <w:spacing w:before="75" w:after="0"/>
+              <w:ind w:left="139" w:right="0"/>
               <w:rPr>
                 <w:sz w:val="36"/>
               </w:rPr>
@@ -1514,13 +1803,20 @@
         </w:tc>
         <w:tc>
           <w:tcPr>
-            <w:tcW w:w="2859" w:type="dxa"/>
-            <w:shd w:val="clear" w:color="auto" w:fill="CCCCCC"/>
-          </w:tcPr>
-          <w:p>
-            <w:pPr>
-              <w:pStyle w:val="TableParagraph"/>
-              <w:ind w:left="138"/>
+            <w:tcW w:w="2860" w:type="dxa"/>
+            <w:tcBorders>
+              <w:top w:val="single" w:sz="2" w:space="0" w:color="FFFFFF"/>
+              <w:left w:val="single" w:sz="2" w:space="0" w:color="FFFFFF"/>
+              <w:bottom w:val="single" w:sz="2" w:space="0" w:color="FFFFFF"/>
+              <w:right w:val="single" w:sz="2" w:space="0" w:color="FFFFFF"/>
+            </w:tcBorders>
+            <w:shd w:color="auto" w:fill="CCCCCC" w:val="clear"/>
+          </w:tcPr>
+          <w:p>
+            <w:pPr>
+              <w:pStyle w:val="TableParagraph"/>
+              <w:spacing w:before="75" w:after="0"/>
+              <w:ind w:left="138" w:right="0"/>
               <w:rPr>
                 <w:sz w:val="36"/>
               </w:rPr>
@@ -1541,12 +1837,19 @@
         </w:trPr>
         <w:tc>
           <w:tcPr>
-            <w:tcW w:w="2858" w:type="dxa"/>
-            <w:shd w:val="clear" w:color="auto" w:fill="E6E6E6"/>
-          </w:tcPr>
-          <w:p>
-            <w:pPr>
-              <w:pStyle w:val="TableParagraph"/>
+            <w:tcW w:w="2859" w:type="dxa"/>
+            <w:tcBorders>
+              <w:top w:val="single" w:sz="2" w:space="0" w:color="FFFFFF"/>
+              <w:left w:val="single" w:sz="2" w:space="0" w:color="FFFFFF"/>
+              <w:bottom w:val="single" w:sz="2" w:space="0" w:color="FFFFFF"/>
+              <w:right w:val="single" w:sz="2" w:space="0" w:color="FFFFFF"/>
+            </w:tcBorders>
+            <w:shd w:color="auto" w:fill="E6E6E6" w:val="clear"/>
+          </w:tcPr>
+          <w:p>
+            <w:pPr>
+              <w:pStyle w:val="TableParagraph"/>
+              <w:spacing w:before="75" w:after="0"/>
               <w:rPr>
                 <w:sz w:val="36"/>
               </w:rPr>
@@ -1562,33 +1865,47 @@
         </w:tc>
         <w:tc>
           <w:tcPr>
+            <w:tcW w:w="2860" w:type="dxa"/>
+            <w:tcBorders>
+              <w:top w:val="single" w:sz="2" w:space="0" w:color="FFFFFF"/>
+              <w:left w:val="single" w:sz="2" w:space="0" w:color="FFFFFF"/>
+              <w:bottom w:val="single" w:sz="2" w:space="0" w:color="FFFFFF"/>
+              <w:right w:val="single" w:sz="2" w:space="0" w:color="FFFFFF"/>
+            </w:tcBorders>
+            <w:shd w:color="auto" w:fill="E6E6E6" w:val="clear"/>
+          </w:tcPr>
+          <w:p>
+            <w:pPr>
+              <w:pStyle w:val="TableParagraph"/>
+              <w:spacing w:before="75" w:after="0"/>
+              <w:rPr>
+                <w:sz w:val="36"/>
+              </w:rPr>
+            </w:pPr>
+            <w:r>
+              <w:rPr>
+                <w:w w:val="100"/>
+                <w:sz w:val="36"/>
+              </w:rPr>
+              <w:t>F</w:t>
+            </w:r>
+          </w:p>
+        </w:tc>
+        <w:tc>
+          <w:tcPr>
             <w:tcW w:w="2861" w:type="dxa"/>
-            <w:shd w:val="clear" w:color="auto" w:fill="E6E6E6"/>
-          </w:tcPr>
-          <w:p>
-            <w:pPr>
-              <w:pStyle w:val="TableParagraph"/>
-              <w:rPr>
-                <w:sz w:val="36"/>
-              </w:rPr>
-            </w:pPr>
-            <w:r>
-              <w:rPr>
-                <w:w w:val="100"/>
-                <w:sz w:val="36"/>
-              </w:rPr>
-              <w:t>F</w:t>
-            </w:r>
-          </w:p>
-        </w:tc>
-        <w:tc>
-          <w:tcPr>
-            <w:tcW w:w="2861" w:type="dxa"/>
-            <w:shd w:val="clear" w:color="auto" w:fill="E6E6E6"/>
-          </w:tcPr>
-          <w:p>
-            <w:pPr>
-              <w:pStyle w:val="TableParagraph"/>
+            <w:tcBorders>
+              <w:top w:val="single" w:sz="2" w:space="0" w:color="FFFFFF"/>
+              <w:left w:val="single" w:sz="2" w:space="0" w:color="FFFFFF"/>
+              <w:bottom w:val="single" w:sz="2" w:space="0" w:color="FFFFFF"/>
+              <w:right w:val="single" w:sz="2" w:space="0" w:color="FFFFFF"/>
+            </w:tcBorders>
+            <w:shd w:color="auto" w:fill="E6E6E6" w:val="clear"/>
+          </w:tcPr>
+          <w:p>
+            <w:pPr>
+              <w:pStyle w:val="TableParagraph"/>
+              <w:spacing w:before="75" w:after="0"/>
               <w:rPr>
                 <w:sz w:val="36"/>
               </w:rPr>
@@ -1605,29 +1922,48 @@
         <w:tc>
           <w:tcPr>
             <w:tcW w:w="2859" w:type="dxa"/>
-            <w:shd w:val="clear" w:color="auto" w:fill="E6E6E6"/>
-          </w:tcPr>
-          <w:p>
-            <w:pPr>
-              <w:pStyle w:val="TableParagraph"/>
-              <w:spacing w:before="0"/>
-              <w:ind w:left="0"/>
-              <w:rPr>
-                <w:rFonts w:ascii="Times New Roman"/>
-                <w:sz w:val="36"/>
-              </w:rPr>
-            </w:pPr>
-          </w:p>
-        </w:tc>
-        <w:tc>
-          <w:tcPr>
-            <w:tcW w:w="2859" w:type="dxa"/>
-            <w:shd w:val="clear" w:color="auto" w:fill="E6E6E6"/>
-          </w:tcPr>
-          <w:p>
-            <w:pPr>
-              <w:pStyle w:val="TableParagraph"/>
-              <w:ind w:left="138"/>
+            <w:tcBorders>
+              <w:top w:val="single" w:sz="2" w:space="0" w:color="FFFFFF"/>
+              <w:left w:val="single" w:sz="2" w:space="0" w:color="FFFFFF"/>
+              <w:bottom w:val="single" w:sz="2" w:space="0" w:color="FFFFFF"/>
+              <w:right w:val="single" w:sz="2" w:space="0" w:color="FFFFFF"/>
+            </w:tcBorders>
+            <w:shd w:color="auto" w:fill="E6E6E6" w:val="clear"/>
+          </w:tcPr>
+          <w:p>
+            <w:pPr>
+              <w:pStyle w:val="TableParagraph"/>
+              <w:spacing w:before="0" w:after="0"/>
+              <w:ind w:left="0" w:right="0"/>
+              <w:rPr>
+                <w:rFonts w:ascii="Times New Roman" w:hAnsi="Times New Roman"/>
+                <w:sz w:val="36"/>
+              </w:rPr>
+            </w:pPr>
+            <w:r>
+              <w:rPr>
+                <w:rFonts w:ascii="Times New Roman" w:hAnsi="Times New Roman"/>
+                <w:sz w:val="36"/>
+              </w:rPr>
+            </w:r>
+          </w:p>
+        </w:tc>
+        <w:tc>
+          <w:tcPr>
+            <w:tcW w:w="2860" w:type="dxa"/>
+            <w:tcBorders>
+              <w:top w:val="single" w:sz="2" w:space="0" w:color="FFFFFF"/>
+              <w:left w:val="single" w:sz="2" w:space="0" w:color="FFFFFF"/>
+              <w:bottom w:val="single" w:sz="2" w:space="0" w:color="FFFFFF"/>
+              <w:right w:val="single" w:sz="2" w:space="0" w:color="FFFFFF"/>
+            </w:tcBorders>
+            <w:shd w:color="auto" w:fill="E6E6E6" w:val="clear"/>
+          </w:tcPr>
+          <w:p>
+            <w:pPr>
+              <w:pStyle w:val="TableParagraph"/>
+              <w:spacing w:before="75" w:after="0"/>
+              <w:ind w:left="138" w:right="0"/>
               <w:rPr>
                 <w:sz w:val="36"/>
               </w:rPr>
@@ -1648,13 +1984,19 @@
         </w:trPr>
         <w:tc>
           <w:tcPr>
-            <w:tcW w:w="2858" w:type="dxa"/>
-            <w:shd w:val="clear" w:color="auto" w:fill="CCCCCC"/>
-          </w:tcPr>
-          <w:p>
-            <w:pPr>
-              <w:pStyle w:val="TableParagraph"/>
-              <w:spacing w:before="76"/>
+            <w:tcW w:w="2859" w:type="dxa"/>
+            <w:tcBorders>
+              <w:top w:val="single" w:sz="2" w:space="0" w:color="FFFFFF"/>
+              <w:left w:val="single" w:sz="2" w:space="0" w:color="FFFFFF"/>
+              <w:bottom w:val="single" w:sz="2" w:space="0" w:color="FFFFFF"/>
+              <w:right w:val="single" w:sz="2" w:space="0" w:color="FFFFFF"/>
+            </w:tcBorders>
+            <w:shd w:color="auto" w:fill="CCCCCC" w:val="clear"/>
+          </w:tcPr>
+          <w:p>
+            <w:pPr>
+              <w:pStyle w:val="TableParagraph"/>
+              <w:spacing w:before="76" w:after="0"/>
               <w:rPr>
                 <w:sz w:val="36"/>
               </w:rPr>
@@ -1670,35 +2012,47 @@
         </w:tc>
         <w:tc>
           <w:tcPr>
+            <w:tcW w:w="2860" w:type="dxa"/>
+            <w:tcBorders>
+              <w:top w:val="single" w:sz="2" w:space="0" w:color="FFFFFF"/>
+              <w:left w:val="single" w:sz="2" w:space="0" w:color="FFFFFF"/>
+              <w:bottom w:val="single" w:sz="2" w:space="0" w:color="FFFFFF"/>
+              <w:right w:val="single" w:sz="2" w:space="0" w:color="FFFFFF"/>
+            </w:tcBorders>
+            <w:shd w:color="auto" w:fill="CCCCCC" w:val="clear"/>
+          </w:tcPr>
+          <w:p>
+            <w:pPr>
+              <w:pStyle w:val="TableParagraph"/>
+              <w:spacing w:before="76" w:after="0"/>
+              <w:rPr>
+                <w:sz w:val="36"/>
+              </w:rPr>
+            </w:pPr>
+            <w:r>
+              <w:rPr>
+                <w:w w:val="100"/>
+                <w:sz w:val="36"/>
+              </w:rPr>
+              <w:t>G</w:t>
+            </w:r>
+          </w:p>
+        </w:tc>
+        <w:tc>
+          <w:tcPr>
             <w:tcW w:w="2861" w:type="dxa"/>
-            <w:shd w:val="clear" w:color="auto" w:fill="CCCCCC"/>
-          </w:tcPr>
-          <w:p>
-            <w:pPr>
-              <w:pStyle w:val="TableParagraph"/>
-              <w:spacing w:before="76"/>
-              <w:rPr>
-                <w:sz w:val="36"/>
-              </w:rPr>
-            </w:pPr>
-            <w:r>
-              <w:rPr>
-                <w:w w:val="100"/>
-                <w:sz w:val="36"/>
-              </w:rPr>
-              <w:t>G</w:t>
-            </w:r>
-          </w:p>
-        </w:tc>
-        <w:tc>
-          <w:tcPr>
-            <w:tcW w:w="2861" w:type="dxa"/>
-            <w:shd w:val="clear" w:color="auto" w:fill="CCCCCC"/>
-          </w:tcPr>
-          <w:p>
-            <w:pPr>
-              <w:pStyle w:val="TableParagraph"/>
-              <w:spacing w:before="76"/>
+            <w:tcBorders>
+              <w:top w:val="single" w:sz="2" w:space="0" w:color="FFFFFF"/>
+              <w:left w:val="single" w:sz="2" w:space="0" w:color="FFFFFF"/>
+              <w:bottom w:val="single" w:sz="2" w:space="0" w:color="FFFFFF"/>
+              <w:right w:val="single" w:sz="2" w:space="0" w:color="FFFFFF"/>
+            </w:tcBorders>
+            <w:shd w:color="auto" w:fill="CCCCCC" w:val="clear"/>
+          </w:tcPr>
+          <w:p>
+            <w:pPr>
+              <w:pStyle w:val="TableParagraph"/>
+              <w:spacing w:before="76" w:after="0"/>
               <w:rPr>
                 <w:sz w:val="36"/>
               </w:rPr>
@@ -1715,30 +2069,48 @@
         <w:tc>
           <w:tcPr>
             <w:tcW w:w="2859" w:type="dxa"/>
-            <w:shd w:val="clear" w:color="auto" w:fill="CCCCCC"/>
-          </w:tcPr>
-          <w:p>
-            <w:pPr>
-              <w:pStyle w:val="TableParagraph"/>
-              <w:spacing w:before="0"/>
-              <w:ind w:left="0"/>
-              <w:rPr>
-                <w:rFonts w:ascii="Times New Roman"/>
-                <w:sz w:val="36"/>
-              </w:rPr>
-            </w:pPr>
-          </w:p>
-        </w:tc>
-        <w:tc>
-          <w:tcPr>
-            <w:tcW w:w="2859" w:type="dxa"/>
-            <w:shd w:val="clear" w:color="auto" w:fill="CCCCCC"/>
-          </w:tcPr>
-          <w:p>
-            <w:pPr>
-              <w:pStyle w:val="TableParagraph"/>
-              <w:spacing w:before="76"/>
-              <w:ind w:left="138"/>
+            <w:tcBorders>
+              <w:top w:val="single" w:sz="2" w:space="0" w:color="FFFFFF"/>
+              <w:left w:val="single" w:sz="2" w:space="0" w:color="FFFFFF"/>
+              <w:bottom w:val="single" w:sz="2" w:space="0" w:color="FFFFFF"/>
+              <w:right w:val="single" w:sz="2" w:space="0" w:color="FFFFFF"/>
+            </w:tcBorders>
+            <w:shd w:color="auto" w:fill="CCCCCC" w:val="clear"/>
+          </w:tcPr>
+          <w:p>
+            <w:pPr>
+              <w:pStyle w:val="TableParagraph"/>
+              <w:spacing w:before="0" w:after="0"/>
+              <w:ind w:left="0" w:right="0"/>
+              <w:rPr>
+                <w:rFonts w:ascii="Times New Roman" w:hAnsi="Times New Roman"/>
+                <w:sz w:val="36"/>
+              </w:rPr>
+            </w:pPr>
+            <w:r>
+              <w:rPr>
+                <w:rFonts w:ascii="Times New Roman" w:hAnsi="Times New Roman"/>
+                <w:sz w:val="36"/>
+              </w:rPr>
+            </w:r>
+          </w:p>
+        </w:tc>
+        <w:tc>
+          <w:tcPr>
+            <w:tcW w:w="2860" w:type="dxa"/>
+            <w:tcBorders>
+              <w:top w:val="single" w:sz="2" w:space="0" w:color="FFFFFF"/>
+              <w:left w:val="single" w:sz="2" w:space="0" w:color="FFFFFF"/>
+              <w:bottom w:val="single" w:sz="2" w:space="0" w:color="FFFFFF"/>
+              <w:right w:val="single" w:sz="2" w:space="0" w:color="FFFFFF"/>
+            </w:tcBorders>
+            <w:shd w:color="auto" w:fill="CCCCCC" w:val="clear"/>
+          </w:tcPr>
+          <w:p>
+            <w:pPr>
+              <w:pStyle w:val="TableParagraph"/>
+              <w:spacing w:before="76" w:after="0"/>
+              <w:ind w:left="138" w:right="0"/>
               <w:rPr>
                 <w:sz w:val="36"/>
               </w:rPr>
@@ -1759,13 +2131,19 @@
         </w:trPr>
         <w:tc>
           <w:tcPr>
-            <w:tcW w:w="2858" w:type="dxa"/>
-            <w:shd w:val="clear" w:color="auto" w:fill="E6E6E6"/>
-          </w:tcPr>
-          <w:p>
-            <w:pPr>
-              <w:pStyle w:val="TableParagraph"/>
-              <w:spacing w:before="76"/>
+            <w:tcW w:w="2859" w:type="dxa"/>
+            <w:tcBorders>
+              <w:top w:val="single" w:sz="2" w:space="0" w:color="FFFFFF"/>
+              <w:left w:val="single" w:sz="2" w:space="0" w:color="FFFFFF"/>
+              <w:bottom w:val="single" w:sz="2" w:space="0" w:color="FFFFFF"/>
+              <w:right w:val="single" w:sz="2" w:space="0" w:color="FFFFFF"/>
+            </w:tcBorders>
+            <w:shd w:color="auto" w:fill="E6E6E6" w:val="clear"/>
+          </w:tcPr>
+          <w:p>
+            <w:pPr>
+              <w:pStyle w:val="TableParagraph"/>
+              <w:spacing w:before="76" w:after="0"/>
               <w:rPr>
                 <w:sz w:val="36"/>
               </w:rPr>
@@ -1781,35 +2159,47 @@
         </w:tc>
         <w:tc>
           <w:tcPr>
+            <w:tcW w:w="2860" w:type="dxa"/>
+            <w:tcBorders>
+              <w:top w:val="single" w:sz="2" w:space="0" w:color="FFFFFF"/>
+              <w:left w:val="single" w:sz="2" w:space="0" w:color="FFFFFF"/>
+              <w:bottom w:val="single" w:sz="2" w:space="0" w:color="FFFFFF"/>
+              <w:right w:val="single" w:sz="2" w:space="0" w:color="FFFFFF"/>
+            </w:tcBorders>
+            <w:shd w:color="auto" w:fill="E6E6E6" w:val="clear"/>
+          </w:tcPr>
+          <w:p>
+            <w:pPr>
+              <w:pStyle w:val="TableParagraph"/>
+              <w:spacing w:before="76" w:after="0"/>
+              <w:rPr>
+                <w:sz w:val="36"/>
+              </w:rPr>
+            </w:pPr>
+            <w:r>
+              <w:rPr>
+                <w:w w:val="99"/>
+                <w:sz w:val="36"/>
+              </w:rPr>
+              <w:t>H</w:t>
+            </w:r>
+          </w:p>
+        </w:tc>
+        <w:tc>
+          <w:tcPr>
             <w:tcW w:w="2861" w:type="dxa"/>
-            <w:shd w:val="clear" w:color="auto" w:fill="E6E6E6"/>
-          </w:tcPr>
-          <w:p>
-            <w:pPr>
-              <w:pStyle w:val="TableParagraph"/>
-              <w:spacing w:before="76"/>
-              <w:rPr>
-                <w:sz w:val="36"/>
-              </w:rPr>
-            </w:pPr>
-            <w:r>
-              <w:rPr>
-                <w:w w:val="99"/>
-                <w:sz w:val="36"/>
-              </w:rPr>
-              <w:t>H</w:t>
-            </w:r>
-          </w:p>
-        </w:tc>
-        <w:tc>
-          <w:tcPr>
-            <w:tcW w:w="2861" w:type="dxa"/>
-            <w:shd w:val="clear" w:color="auto" w:fill="E6E6E6"/>
-          </w:tcPr>
-          <w:p>
-            <w:pPr>
-              <w:pStyle w:val="TableParagraph"/>
-              <w:spacing w:before="76"/>
+            <w:tcBorders>
+              <w:top w:val="single" w:sz="2" w:space="0" w:color="FFFFFF"/>
+              <w:left w:val="single" w:sz="2" w:space="0" w:color="FFFFFF"/>
+              <w:bottom w:val="single" w:sz="2" w:space="0" w:color="FFFFFF"/>
+              <w:right w:val="single" w:sz="2" w:space="0" w:color="FFFFFF"/>
+            </w:tcBorders>
+            <w:shd w:color="auto" w:fill="E6E6E6" w:val="clear"/>
+          </w:tcPr>
+          <w:p>
+            <w:pPr>
+              <w:pStyle w:val="TableParagraph"/>
+              <w:spacing w:before="76" w:after="0"/>
               <w:rPr>
                 <w:sz w:val="36"/>
               </w:rPr>
@@ -1826,30 +2216,48 @@
         <w:tc>
           <w:tcPr>
             <w:tcW w:w="2859" w:type="dxa"/>
-            <w:shd w:val="clear" w:color="auto" w:fill="E6E6E6"/>
-          </w:tcPr>
-          <w:p>
-            <w:pPr>
-              <w:pStyle w:val="TableParagraph"/>
-              <w:spacing w:before="0"/>
-              <w:ind w:left="0"/>
-              <w:rPr>
-                <w:rFonts w:ascii="Times New Roman"/>
-                <w:sz w:val="36"/>
-              </w:rPr>
-            </w:pPr>
-          </w:p>
-        </w:tc>
-        <w:tc>
-          <w:tcPr>
-            <w:tcW w:w="2859" w:type="dxa"/>
-            <w:shd w:val="clear" w:color="auto" w:fill="E6E6E6"/>
-          </w:tcPr>
-          <w:p>
-            <w:pPr>
-              <w:pStyle w:val="TableParagraph"/>
-              <w:spacing w:before="76"/>
-              <w:ind w:left="138"/>
+            <w:tcBorders>
+              <w:top w:val="single" w:sz="2" w:space="0" w:color="FFFFFF"/>
+              <w:left w:val="single" w:sz="2" w:space="0" w:color="FFFFFF"/>
+              <w:bottom w:val="single" w:sz="2" w:space="0" w:color="FFFFFF"/>
+              <w:right w:val="single" w:sz="2" w:space="0" w:color="FFFFFF"/>
+            </w:tcBorders>
+            <w:shd w:color="auto" w:fill="E6E6E6" w:val="clear"/>
+          </w:tcPr>
+          <w:p>
+            <w:pPr>
+              <w:pStyle w:val="TableParagraph"/>
+              <w:spacing w:before="0" w:after="0"/>
+              <w:ind w:left="0" w:right="0"/>
+              <w:rPr>
+                <w:rFonts w:ascii="Times New Roman" w:hAnsi="Times New Roman"/>
+                <w:sz w:val="36"/>
+              </w:rPr>
+            </w:pPr>
+            <w:r>
+              <w:rPr>
+                <w:rFonts w:ascii="Times New Roman" w:hAnsi="Times New Roman"/>
+                <w:sz w:val="36"/>
+              </w:rPr>
+            </w:r>
+          </w:p>
+        </w:tc>
+        <w:tc>
+          <w:tcPr>
+            <w:tcW w:w="2860" w:type="dxa"/>
+            <w:tcBorders>
+              <w:top w:val="single" w:sz="2" w:space="0" w:color="FFFFFF"/>
+              <w:left w:val="single" w:sz="2" w:space="0" w:color="FFFFFF"/>
+              <w:bottom w:val="single" w:sz="2" w:space="0" w:color="FFFFFF"/>
+              <w:right w:val="single" w:sz="2" w:space="0" w:color="FFFFFF"/>
+            </w:tcBorders>
+            <w:shd w:color="auto" w:fill="E6E6E6" w:val="clear"/>
+          </w:tcPr>
+          <w:p>
+            <w:pPr>
+              <w:pStyle w:val="TableParagraph"/>
+              <w:spacing w:before="76" w:after="0"/>
+              <w:ind w:left="138" w:right="0"/>
               <w:rPr>
                 <w:sz w:val="36"/>
               </w:rPr>
@@ -1870,160 +2278,249 @@
         </w:trPr>
         <w:tc>
           <w:tcPr>
-            <w:tcW w:w="2858" w:type="dxa"/>
-            <w:shd w:val="clear" w:color="auto" w:fill="CCCCCC"/>
-          </w:tcPr>
-          <w:p>
-            <w:pPr>
-              <w:pStyle w:val="TableParagraph"/>
-              <w:spacing w:before="0"/>
-              <w:ind w:left="0"/>
-              <w:rPr>
-                <w:rFonts w:ascii="Times New Roman"/>
-                <w:sz w:val="36"/>
-              </w:rPr>
-            </w:pPr>
+            <w:tcW w:w="2859" w:type="dxa"/>
+            <w:tcBorders>
+              <w:top w:val="single" w:sz="2" w:space="0" w:color="FFFFFF"/>
+              <w:left w:val="single" w:sz="2" w:space="0" w:color="FFFFFF"/>
+              <w:bottom w:val="single" w:sz="2" w:space="0" w:color="FFFFFF"/>
+              <w:right w:val="single" w:sz="2" w:space="0" w:color="FFFFFF"/>
+            </w:tcBorders>
+            <w:shd w:color="auto" w:fill="CCCCCC" w:val="clear"/>
+          </w:tcPr>
+          <w:p>
+            <w:pPr>
+              <w:pStyle w:val="TableParagraph"/>
+              <w:spacing w:before="0" w:after="0"/>
+              <w:ind w:left="0" w:right="0"/>
+              <w:rPr>
+                <w:rFonts w:ascii="Times New Roman" w:hAnsi="Times New Roman"/>
+                <w:sz w:val="36"/>
+              </w:rPr>
+            </w:pPr>
+            <w:r>
+              <w:rPr>
+                <w:rFonts w:ascii="Times New Roman" w:hAnsi="Times New Roman"/>
+                <w:sz w:val="36"/>
+              </w:rPr>
+            </w:r>
+          </w:p>
+        </w:tc>
+        <w:tc>
+          <w:tcPr>
+            <w:tcW w:w="2860" w:type="dxa"/>
+            <w:tcBorders>
+              <w:top w:val="single" w:sz="2" w:space="0" w:color="FFFFFF"/>
+              <w:left w:val="single" w:sz="2" w:space="0" w:color="FFFFFF"/>
+              <w:bottom w:val="single" w:sz="2" w:space="0" w:color="FFFFFF"/>
+              <w:right w:val="single" w:sz="2" w:space="0" w:color="FFFFFF"/>
+            </w:tcBorders>
+            <w:shd w:color="auto" w:fill="CCCCCC" w:val="clear"/>
+          </w:tcPr>
+          <w:p>
+            <w:pPr>
+              <w:pStyle w:val="TableParagraph"/>
+              <w:spacing w:before="0" w:after="0"/>
+              <w:ind w:left="0" w:right="0"/>
+              <w:rPr>
+                <w:rFonts w:ascii="Times New Roman" w:hAnsi="Times New Roman"/>
+                <w:sz w:val="36"/>
+              </w:rPr>
+            </w:pPr>
+            <w:r>
+              <w:rPr>
+                <w:rFonts w:ascii="Times New Roman" w:hAnsi="Times New Roman"/>
+                <w:sz w:val="36"/>
+              </w:rPr>
+            </w:r>
           </w:p>
         </w:tc>
         <w:tc>
           <w:tcPr>
             <w:tcW w:w="2861" w:type="dxa"/>
-            <w:shd w:val="clear" w:color="auto" w:fill="CCCCCC"/>
-          </w:tcPr>
-          <w:p>
-            <w:pPr>
-              <w:pStyle w:val="TableParagraph"/>
-              <w:spacing w:before="0"/>
-              <w:ind w:left="0"/>
-              <w:rPr>
-                <w:rFonts w:ascii="Times New Roman"/>
-                <w:sz w:val="36"/>
-              </w:rPr>
-            </w:pPr>
-          </w:p>
-        </w:tc>
-        <w:tc>
-          <w:tcPr>
-            <w:tcW w:w="2861" w:type="dxa"/>
-            <w:shd w:val="clear" w:color="auto" w:fill="CCCCCC"/>
-          </w:tcPr>
-          <w:p>
-            <w:pPr>
-              <w:pStyle w:val="TableParagraph"/>
-              <w:spacing w:before="0"/>
-              <w:ind w:left="0"/>
-              <w:rPr>
-                <w:rFonts w:ascii="Times New Roman"/>
-                <w:sz w:val="36"/>
-              </w:rPr>
-            </w:pPr>
+            <w:tcBorders>
+              <w:top w:val="single" w:sz="2" w:space="0" w:color="FFFFFF"/>
+              <w:left w:val="single" w:sz="2" w:space="0" w:color="FFFFFF"/>
+              <w:bottom w:val="single" w:sz="2" w:space="0" w:color="FFFFFF"/>
+              <w:right w:val="single" w:sz="2" w:space="0" w:color="FFFFFF"/>
+            </w:tcBorders>
+            <w:shd w:color="auto" w:fill="CCCCCC" w:val="clear"/>
+          </w:tcPr>
+          <w:p>
+            <w:pPr>
+              <w:pStyle w:val="TableParagraph"/>
+              <w:spacing w:before="0" w:after="0"/>
+              <w:ind w:left="0" w:right="0"/>
+              <w:rPr>
+                <w:rFonts w:ascii="Times New Roman" w:hAnsi="Times New Roman"/>
+                <w:sz w:val="36"/>
+              </w:rPr>
+            </w:pPr>
+            <w:r>
+              <w:rPr>
+                <w:rFonts w:ascii="Times New Roman" w:hAnsi="Times New Roman"/>
+                <w:sz w:val="36"/>
+              </w:rPr>
+            </w:r>
           </w:p>
         </w:tc>
         <w:tc>
           <w:tcPr>
             <w:tcW w:w="2859" w:type="dxa"/>
-            <w:shd w:val="clear" w:color="auto" w:fill="CCCCCC"/>
-          </w:tcPr>
-          <w:p>
-            <w:pPr>
-              <w:pStyle w:val="TableParagraph"/>
-              <w:spacing w:before="0"/>
-              <w:ind w:left="0"/>
-              <w:rPr>
-                <w:rFonts w:ascii="Times New Roman"/>
-                <w:sz w:val="36"/>
-              </w:rPr>
-            </w:pPr>
-          </w:p>
-        </w:tc>
-        <w:tc>
-          <w:tcPr>
-            <w:tcW w:w="2859" w:type="dxa"/>
-            <w:shd w:val="clear" w:color="auto" w:fill="CCCCCC"/>
-          </w:tcPr>
-          <w:p>
-            <w:pPr>
-              <w:pStyle w:val="TableParagraph"/>
-              <w:spacing w:before="0"/>
-              <w:ind w:left="0"/>
-              <w:rPr>
-                <w:rFonts w:ascii="Times New Roman"/>
-                <w:sz w:val="36"/>
-              </w:rPr>
-            </w:pPr>
+            <w:tcBorders>
+              <w:top w:val="single" w:sz="2" w:space="0" w:color="FFFFFF"/>
+              <w:left w:val="single" w:sz="2" w:space="0" w:color="FFFFFF"/>
+              <w:bottom w:val="single" w:sz="2" w:space="0" w:color="FFFFFF"/>
+              <w:right w:val="single" w:sz="2" w:space="0" w:color="FFFFFF"/>
+            </w:tcBorders>
+            <w:shd w:color="auto" w:fill="CCCCCC" w:val="clear"/>
+          </w:tcPr>
+          <w:p>
+            <w:pPr>
+              <w:pStyle w:val="TableParagraph"/>
+              <w:spacing w:before="0" w:after="0"/>
+              <w:ind w:left="0" w:right="0"/>
+              <w:rPr>
+                <w:rFonts w:ascii="Times New Roman" w:hAnsi="Times New Roman"/>
+                <w:sz w:val="36"/>
+              </w:rPr>
+            </w:pPr>
+            <w:r>
+              <w:rPr>
+                <w:rFonts w:ascii="Times New Roman" w:hAnsi="Times New Roman"/>
+                <w:sz w:val="36"/>
+              </w:rPr>
+            </w:r>
+          </w:p>
+        </w:tc>
+        <w:tc>
+          <w:tcPr>
+            <w:tcW w:w="2860" w:type="dxa"/>
+            <w:tcBorders>
+              <w:top w:val="single" w:sz="2" w:space="0" w:color="FFFFFF"/>
+              <w:left w:val="single" w:sz="2" w:space="0" w:color="FFFFFF"/>
+              <w:bottom w:val="single" w:sz="2" w:space="0" w:color="FFFFFF"/>
+              <w:right w:val="single" w:sz="2" w:space="0" w:color="FFFFFF"/>
+            </w:tcBorders>
+            <w:shd w:color="auto" w:fill="CCCCCC" w:val="clear"/>
+          </w:tcPr>
+          <w:p>
+            <w:pPr>
+              <w:pStyle w:val="TableParagraph"/>
+              <w:spacing w:before="0" w:after="0"/>
+              <w:ind w:left="0" w:right="0"/>
+              <w:rPr>
+                <w:rFonts w:ascii="Times New Roman" w:hAnsi="Times New Roman"/>
+                <w:sz w:val="36"/>
+              </w:rPr>
+            </w:pPr>
+            <w:r>
+              <w:rPr>
+                <w:rFonts w:ascii="Times New Roman" w:hAnsi="Times New Roman"/>
+                <w:sz w:val="36"/>
+              </w:rPr>
+            </w:r>
           </w:p>
         </w:tc>
       </w:tr>
     </w:tbl>
     <w:sectPr>
-      <w:pgSz w:w="15880" w:h="11910" w:orient="landscape"/>
-      <w:pgMar w:top="1000" w:bottom="280" w:left="680" w:right="680"/>
+      <w:type w:val="nextPage"/>
+      <w:pgSz w:orient="landscape" w:w="15874" w:h="11906"/>
+      <w:pgMar w:left="680" w:right="680" w:gutter="0" w:header="0" w:top="1000" w:footer="0" w:bottom="280"/>
+      <w:pgNumType w:fmt="decimal"/>
+      <w:formProt w:val="false"/>
+      <w:textDirection w:val="lrTb"/>
+      <w:docGrid w:type="default" w:linePitch="100" w:charSpace="4096"/>
     </w:sectPr>
   </w:body>
 </w:document>
 </file>
 
 <file path=word/styles.xml><?xml version="1.0" encoding="utf-8"?>
-<w:styles xmlns:r="http://schemas.openxmlformats.org/officeDocument/2006/relationships" xmlns:w="http://schemas.openxmlformats.org/wordprocessingml/2006/main">
+<w:styles xmlns:w="http://schemas.openxmlformats.org/wordprocessingml/2006/main" xmlns:w14="http://schemas.microsoft.com/office/word/2010/wordml" xmlns:mc="http://schemas.openxmlformats.org/markup-compatibility/2006" mc:Ignorable="w14">
   <w:docDefaults>
     <w:rPrDefault>
       <w:rPr>
-        <w:rFonts w:cstheme="minorBidi" w:hAnsiTheme="minorHAnsi" w:eastAsiaTheme="minorHAnsi" w:asciiTheme="minorHAnsi"/>
+        <w:rFonts w:ascii="Calibri" w:hAnsi="Calibri" w:eastAsia="Calibri" w:cs="" w:asciiTheme="minorHAnsi" w:cstheme="minorBidi" w:eastAsiaTheme="minorHAnsi" w:hAnsiTheme="minorHAnsi"/>
         <w:sz w:val="22"/>
         <w:szCs w:val="22"/>
-        <w:lang w:val="en-US" w:bidi="ar-SA" w:eastAsia="en-US"/>
+        <w:lang w:val="en-US" w:eastAsia="en-US" w:bidi="ar-SA"/>
       </w:rPr>
     </w:rPrDefault>
     <w:pPrDefault>
       <w:pPr>
-        <w:widowControl w:val="0"/>
-        <w:autoSpaceDE w:val="0"/>
-        <w:autoSpaceDN w:val="0"/>
-        <w:spacing w:lineRule="auto" w:line="240" w:before="0" w:after="0"/>
-        <w:ind w:left="0" w:right="0"/>
-        <w:jc w:val="left"/>
+        <w:suppressAutoHyphens w:val="true"/>
       </w:pPr>
     </w:pPrDefault>
   </w:docDefaults>
-  <w:style w:styleId="DefaultParagraphFont" w:default="1" w:type="character">
+  <w:style w:type="paragraph" w:styleId="Normal" w:default="1">
+    <w:name w:val="Normal"/>
+    <w:uiPriority w:val="1"/>
+    <w:qFormat/>
+    <w:pPr>
+      <w:widowControl w:val="false"/>
+      <w:bidi w:val="0"/>
+      <w:spacing w:lineRule="auto" w:line="240" w:before="0" w:after="0"/>
+      <w:ind w:left="0" w:right="0"/>
+      <w:jc w:val="left"/>
+    </w:pPr>
+    <w:rPr>
+      <w:rFonts w:ascii="Arial" w:hAnsi="Arial" w:eastAsia="Arial" w:cs="Arial"/>
+      <w:color w:val="auto"/>
+      <w:kern w:val="0"/>
+      <w:sz w:val="22"/>
+      <w:szCs w:val="22"/>
+      <w:lang w:val="ca-ES" w:eastAsia="en-US" w:bidi="ar-SA"/>
+    </w:rPr>
+  </w:style>
+  <w:style w:type="paragraph" w:styleId="Heading1">
+    <w:name w:val="Heading 1"/>
+    <w:basedOn w:val="Normal"/>
+    <w:uiPriority w:val="1"/>
+    <w:qFormat/>
+    <w:pPr>
+      <w:spacing w:before="59" w:after="0"/>
+      <w:ind w:left="112"/>
+      <w:outlineLvl w:val="1"/>
+    </w:pPr>
+    <w:rPr>
+      <w:rFonts w:ascii="Arial" w:hAnsi="Arial" w:eastAsia="Arial" w:cs="Arial"/>
+      <w:sz w:val="72"/>
+      <w:szCs w:val="72"/>
+      <w:lang w:val="ca-ES" w:eastAsia="en-US" w:bidi="ar-SA"/>
+    </w:rPr>
+  </w:style>
+  <w:style w:type="character" w:styleId="DefaultParagraphFont" w:default="1">
     <w:name w:val="Default Paragraph Font"/>
     <w:uiPriority w:val="1"/>
     <w:semiHidden/>
     <w:unhideWhenUsed/>
+    <w:qFormat/>
+    <w:rPr/>
   </w:style>
-  <w:style w:styleId="TableNormal" w:default="1" w:type="table">
-    <w:name w:val="Table Normal"/>
-    <w:uiPriority w:val="2"/>
-    <w:semiHidden/>
-    <w:unhideWhenUsed/>
-    <w:qFormat/>
-    <w:tblPr>
-      <w:tblInd w:w="0" w:type="dxa"/>
-      <w:tblCellMar>
-        <w:top w:w="0" w:type="dxa"/>
-        <w:left w:w="0" w:type="dxa"/>
-        <w:bottom w:w="0" w:type="dxa"/>
-        <w:right w:w="0" w:type="dxa"/>
-      </w:tblCellMar>
-    </w:tblPr>
-  </w:style>
-  <w:style w:styleId="NoList" w:default="1" w:type="numbering">
-    <w:name w:val="No List"/>
-    <w:uiPriority w:val="99"/>
-    <w:semiHidden/>
-    <w:unhideWhenUsed/>
-  </w:style>
-  <w:style w:default="1" w:styleId="Normal" w:type="paragraph">
-    <w:name w:val="Normal"/>
-    <w:uiPriority w:val="1"/>
-    <w:qFormat/>
-    <w:pPr/>
+  <w:style w:type="character" w:styleId="Hyperlink">
+    <w:name w:val="Hyperlink"/>
     <w:rPr>
-      <w:rFonts w:ascii="Arial" w:hAnsi="Arial" w:eastAsia="Arial" w:cs="Arial"/>
-      <w:lang w:val="ca-ES" w:eastAsia="en-US" w:bidi="ar-SA"/>
+      <w:color w:val="000080"/>
+      <w:u w:val="single"/>
     </w:rPr>
   </w:style>
-  <w:style w:styleId="BodyText" w:type="paragraph">
+  <w:style w:type="paragraph" w:styleId="Heading">
+    <w:name w:val="Heading"/>
+    <w:basedOn w:val="Normal"/>
+    <w:next w:val="BodyText"/>
+    <w:qFormat/>
+    <w:pPr>
+      <w:keepNext w:val="true"/>
+      <w:spacing w:before="240" w:after="120"/>
+    </w:pPr>
+    <w:rPr>
+      <w:rFonts w:ascii="Liberation Sans" w:hAnsi="Liberation Sans" w:eastAsia="Noto Sans CJK SC" w:cs="Noto Sans Devanagari"/>
+      <w:sz w:val="28"/>
+      <w:szCs w:val="28"/>
+    </w:rPr>
+  </w:style>
+  <w:style w:type="paragraph" w:styleId="BodyText">
     <w:name w:val="Body Text"/>
     <w:basedOn w:val="Normal"/>
     <w:uiPriority w:val="1"/>
@@ -2036,24 +2533,42 @@
       <w:lang w:val="ca-ES" w:eastAsia="en-US" w:bidi="ar-SA"/>
     </w:rPr>
   </w:style>
-  <w:style w:styleId="Heading1" w:type="paragraph">
-    <w:name w:val="Heading 1"/>
+  <w:style w:type="paragraph" w:styleId="List">
+    <w:name w:val="List"/>
+    <w:basedOn w:val="BodyText"/>
+    <w:pPr/>
+    <w:rPr>
+      <w:rFonts w:cs="Noto Sans Devanagari"/>
+    </w:rPr>
+  </w:style>
+  <w:style w:type="paragraph" w:styleId="Caption">
+    <w:name w:val="Caption"/>
     <w:basedOn w:val="Normal"/>
-    <w:uiPriority w:val="1"/>
     <w:qFormat/>
     <w:pPr>
-      <w:spacing w:before="59"/>
-      <w:ind w:left="112"/>
-      <w:outlineLvl w:val="1"/>
+      <w:suppressLineNumbers/>
+      <w:spacing w:before="120" w:after="120"/>
     </w:pPr>
     <w:rPr>
-      <w:rFonts w:ascii="Arial" w:hAnsi="Arial" w:eastAsia="Arial" w:cs="Arial"/>
-      <w:sz w:val="72"/>
-      <w:szCs w:val="72"/>
-      <w:lang w:val="ca-ES" w:eastAsia="en-US" w:bidi="ar-SA"/>
+      <w:rFonts w:cs="Noto Sans Devanagari"/>
+      <w:i/>
+      <w:iCs/>
+      <w:sz w:val="24"/>
+      <w:szCs w:val="24"/>
     </w:rPr>
   </w:style>
-  <w:style w:styleId="ListParagraph" w:type="paragraph">
+  <w:style w:type="paragraph" w:styleId="Index">
+    <w:name w:val="Index"/>
+    <w:basedOn w:val="Normal"/>
+    <w:qFormat/>
+    <w:pPr>
+      <w:suppressLineNumbers/>
+    </w:pPr>
+    <w:rPr>
+      <w:rFonts w:cs="Noto Sans Devanagari"/>
+    </w:rPr>
+  </w:style>
+  <w:style w:type="paragraph" w:styleId="ListParagraph">
     <w:name w:val="List Paragraph"/>
     <w:basedOn w:val="Normal"/>
     <w:uiPriority w:val="1"/>
@@ -2063,13 +2578,13 @@
       <w:lang w:val="ca-ES" w:eastAsia="en-US" w:bidi="ar-SA"/>
     </w:rPr>
   </w:style>
-  <w:style w:styleId="TableParagraph" w:type="paragraph">
+  <w:style w:type="paragraph" w:styleId="TableParagraph">
     <w:name w:val="Table Paragraph"/>
     <w:basedOn w:val="Normal"/>
     <w:uiPriority w:val="1"/>
     <w:qFormat/>
     <w:pPr>
-      <w:spacing w:before="75"/>
+      <w:spacing w:before="75" w:after="0"/>
       <w:ind w:left="140"/>
     </w:pPr>
     <w:rPr>
@@ -2077,45 +2592,67 @@
       <w:lang w:val="ca-ES" w:eastAsia="en-US" w:bidi="ar-SA"/>
     </w:rPr>
   </w:style>
+  <w:style w:type="numbering" w:styleId="NoList" w:default="1">
+    <w:name w:val="No List"/>
+    <w:uiPriority w:val="99"/>
+    <w:semiHidden/>
+    <w:unhideWhenUsed/>
+    <w:qFormat/>
+  </w:style>
+  <w:style w:type="table" w:default="1" w:styleId="TableNormal">
+    <w:name w:val="Table Normal"/>
+    <w:uiPriority w:val="2"/>
+    <w:semiHidden/>
+    <w:unhideWhenUsed/>
+    <w:qFormat/>
+    <w:tblPr>
+      <w:tblCellMar>
+        <w:top w:w="0" w:type="dxa"/>
+        <w:left w:w="0" w:type="dxa"/>
+        <w:bottom w:w="0" w:type="dxa"/>
+        <w:right w:w="0" w:type="dxa"/>
+      </w:tblCellMar>
+    </w:tblPr>
+  </w:style>
 </w:styles>
 </file>
 
 <file path=word/theme/theme1.xml><?xml version="1.0" encoding="utf-8"?>
-<a:theme xmlns:a="http://schemas.openxmlformats.org/drawingml/2006/main" name="Office Theme">
+<a:theme xmlns:a="http://schemas.openxmlformats.org/drawingml/2006/main" xmlns:r="http://schemas.openxmlformats.org/officeDocument/2006/relationships" name="Office Theme">
   <a:themeElements>
     <a:clrScheme name="Office">
       <a:dk1>
-        <a:sysClr val="windowText" lastClr="000000"/>
+        <a:srgbClr val="000000"/>
       </a:dk1>
       <a:lt1>
-        <a:sysClr val="window" lastClr="FFFFFF"/>
+        <a:srgbClr val="ffffff"/>
       </a:lt1>
       <a:dk2>
-        <a:srgbClr val="1F497D"/>
+        <a:srgbClr val="1f497d"/>
       </a:dk2>
       <a:lt2>
-        <a:srgbClr val="EEECE1"/>
+        <a:srgbClr val="eeece1"/>
       </a:lt2>
       <a:accent1>
-        <a:srgbClr val="4F81BD"/>
+        <a:srgbClr val="4f81bd"/>
       </a:accent1>
       <a:accent2>
-        <a:srgbClr val="C0504D"/>
+        <a:srgbClr val="c0504d"/>
       </a:accent2>
       <a:accent3>
-        <a:srgbClr val="9BBB59"/>
+        <a:srgbClr val="9bbb59"/>
       </a:accent3>
       <a:accent4>
-        <a:srgbClr val="8064A2"/>
+        <a:srgbClr val="8064a2"/>
       </a:accent4>
       <a:accent5>
-        <a:srgbClr val="4BACC6"/>
+        <a:srgbClr val="4bacc6"/>
       </a:accent5>
       <a:accent6>
-        <a:srgbClr val="F79646"/>
+        <a:srgbClr val="f79646"/>
       </a:accent6>
       <a:hlink>
-        <a:srgbClr val="0000FF"/>
+        <a:srgbClr val="0000ff"/>
       </a:hlink>
       <a:folHlink>
         <a:srgbClr val="800080"/>
@@ -2123,242 +2660,134 @@
     </a:clrScheme>
     <a:fontScheme name="Office">
       <a:majorFont>
-        <a:latin typeface="Cambria"/>
+        <a:latin typeface="Cambria" pitchFamily="0" charset="1"/>
         <a:ea typeface=""/>
         <a:cs typeface=""/>
-        <a:font script="Jpan" typeface="ＭＳ ゴシック"/>
-        <a:font script="Hang" typeface="맑은 고딕"/>
-        <a:font script="Hans" typeface="宋体"/>
-        <a:font script="Hant" typeface="新細明體"/>
-        <a:font script="Arab" typeface="Times New Roman"/>
-        <a:font script="Hebr" typeface="Times New Roman"/>
-        <a:font script="Thai" typeface="Angsana New"/>
-        <a:font script="Ethi" typeface="Nyala"/>
-        <a:font script="Beng" typeface="Vrinda"/>
-        <a:font script="Gujr" typeface="Shruti"/>
-        <a:font script="Khmr" typeface="MoolBoran"/>
-        <a:font script="Knda" typeface="Tunga"/>
-        <a:font script="Guru" typeface="Raavi"/>
-        <a:font script="Cans" typeface="Euphemia"/>
-        <a:font script="Cher" typeface="Plantagenet Cherokee"/>
-        <a:font script="Yiii" typeface="Microsoft Yi Baiti"/>
-        <a:font script="Tibt" typeface="Microsoft Himalaya"/>
-        <a:font script="Thaa" typeface="MV Boli"/>
-        <a:font script="Deva" typeface="Mangal"/>
-        <a:font script="Telu" typeface="Gautami"/>
-        <a:font script="Taml" typeface="Latha"/>
-        <a:font script="Syrc" typeface="Estrangelo Edessa"/>
-        <a:font script="Orya" typeface="Kalinga"/>
-        <a:font script="Mlym" typeface="Kartika"/>
-        <a:font script="Laoo" typeface="DokChampa"/>
-        <a:font script="Sinh" typeface="Iskoola Pota"/>
-        <a:font script="Mong" typeface="Mongolian Baiti"/>
-        <a:font script="Viet" typeface="Times New Roman"/>
-        <a:font script="Uigh" typeface="Microsoft Uighur"/>
       </a:majorFont>
       <a:minorFont>
-        <a:latin typeface="Calibri"/>
+        <a:latin typeface="Calibri" pitchFamily="0" charset="1"/>
         <a:ea typeface=""/>
         <a:cs typeface=""/>
-        <a:font script="Jpan" typeface="ＭＳ 明朝"/>
-        <a:font script="Hang" typeface="맑은 고딕"/>
-        <a:font script="Hans" typeface="宋体"/>
-        <a:font script="Hant" typeface="新細明體"/>
-        <a:font script="Arab" typeface="Arial"/>
-        <a:font script="Hebr" typeface="Arial"/>
-        <a:font script="Thai" typeface="Cordia New"/>
-        <a:font script="Ethi" typeface="Nyala"/>
-        <a:font script="Beng" typeface="Vrinda"/>
-        <a:font script="Gujr" typeface="Shruti"/>
-        <a:font script="Khmr" typeface="DaunPenh"/>
-        <a:font script="Knda" typeface="Tunga"/>
-        <a:font script="Guru" typeface="Raavi"/>
-        <a:font script="Cans" typeface="Euphemia"/>
-        <a:font script="Cher" typeface="Plantagenet Cherokee"/>
-        <a:font script="Yiii" typeface="Microsoft Yi Baiti"/>
-        <a:font script="Tibt" typeface="Microsoft Himalaya"/>
-        <a:font script="Thaa" typeface="MV Boli"/>
-        <a:font script="Deva" typeface="Mangal"/>
-        <a:font script="Telu" typeface="Gautami"/>
-        <a:font script="Taml" typeface="Latha"/>
-        <a:font script="Syrc" typeface="Estrangelo Edessa"/>
-        <a:font script="Orya" typeface="Kalinga"/>
-        <a:font script="Mlym" typeface="Kartika"/>
-        <a:font script="Laoo" typeface="DokChampa"/>
-        <a:font script="Sinh" typeface="Iskoola Pota"/>
-        <a:font script="Mong" typeface="Mongolian Baiti"/>
-        <a:font script="Viet" typeface="Arial"/>
-        <a:font script="Uigh" typeface="Microsoft Uighur"/>
       </a:minorFont>
     </a:fontScheme>
-    <a:fmtScheme name="Office">
+    <a:fmtScheme>
       <a:fillStyleLst>
         <a:solidFill>
           <a:schemeClr val="phClr"/>
         </a:solidFill>
-        <a:gradFill rotWithShape="1">
+        <a:gradFill>
           <a:gsLst>
             <a:gs pos="0">
               <a:schemeClr val="phClr">
                 <a:tint val="50000"/>
-                <a:satMod val="300000"/>
               </a:schemeClr>
             </a:gs>
             <a:gs pos="35000">
               <a:schemeClr val="phClr">
                 <a:tint val="37000"/>
-                <a:satMod val="300000"/>
               </a:schemeClr>
             </a:gs>
             <a:gs pos="100000">
               <a:schemeClr val="phClr">
                 <a:tint val="15000"/>
-                <a:satMod val="350000"/>
               </a:schemeClr>
             </a:gs>
           </a:gsLst>
           <a:lin ang="16200000" scaled="1"/>
+          <a:tileRect l="0" t="0" r="0" b="0"/>
         </a:gradFill>
-        <a:gradFill rotWithShape="1">
+        <a:gradFill>
           <a:gsLst>
             <a:gs pos="0">
               <a:schemeClr val="phClr">
                 <a:shade val="51000"/>
-                <a:satMod val="130000"/>
               </a:schemeClr>
             </a:gs>
             <a:gs pos="80000">
               <a:schemeClr val="phClr">
                 <a:shade val="93000"/>
-                <a:satMod val="130000"/>
               </a:schemeClr>
             </a:gs>
             <a:gs pos="100000">
               <a:schemeClr val="phClr">
                 <a:shade val="94000"/>
-                <a:satMod val="135000"/>
               </a:schemeClr>
             </a:gs>
           </a:gsLst>
           <a:lin ang="16200000" scaled="0"/>
+          <a:tileRect l="0" t="0" r="0" b="0"/>
         </a:gradFill>
       </a:fillStyleLst>
       <a:lnStyleLst>
         <a:ln w="9525" cap="flat" cmpd="sng" algn="ctr">
-          <a:solidFill>
-            <a:schemeClr val="phClr">
-              <a:shade val="95000"/>
-              <a:satMod val="105000"/>
-            </a:schemeClr>
-          </a:solidFill>
           <a:prstDash val="solid"/>
         </a:ln>
         <a:ln w="25400" cap="flat" cmpd="sng" algn="ctr">
-          <a:solidFill>
-            <a:schemeClr val="phClr"/>
-          </a:solidFill>
           <a:prstDash val="solid"/>
         </a:ln>
         <a:ln w="38100" cap="flat" cmpd="sng" algn="ctr">
-          <a:solidFill>
-            <a:schemeClr val="phClr"/>
-          </a:solidFill>
           <a:prstDash val="solid"/>
         </a:ln>
       </a:lnStyleLst>
       <a:effectStyleLst>
         <a:effectStyle>
-          <a:effectLst>
-            <a:outerShdw blurRad="40000" dist="20000" dir="5400000" rotWithShape="0">
-              <a:srgbClr val="000000">
-                <a:alpha val="38000"/>
-              </a:srgbClr>
-            </a:outerShdw>
-          </a:effectLst>
+          <a:effectLst/>
         </a:effectStyle>
         <a:effectStyle>
-          <a:effectLst>
-            <a:outerShdw blurRad="40000" dist="23000" dir="5400000" rotWithShape="0">
-              <a:srgbClr val="000000">
-                <a:alpha val="35000"/>
-              </a:srgbClr>
-            </a:outerShdw>
-          </a:effectLst>
+          <a:effectLst/>
         </a:effectStyle>
         <a:effectStyle>
-          <a:effectLst>
-            <a:outerShdw blurRad="40000" dist="23000" dir="5400000" rotWithShape="0">
-              <a:srgbClr val="000000">
-                <a:alpha val="35000"/>
-              </a:srgbClr>
-            </a:outerShdw>
-          </a:effectLst>
-          <a:scene3d>
-            <a:camera prst="orthographicFront">
-              <a:rot lat="0" lon="0" rev="0"/>
-            </a:camera>
-            <a:lightRig rig="threePt" dir="t">
-              <a:rot lat="0" lon="0" rev="1200000"/>
-            </a:lightRig>
-          </a:scene3d>
-          <a:sp3d>
-            <a:bevelT w="63500" h="25400"/>
-          </a:sp3d>
+          <a:effectLst/>
         </a:effectStyle>
       </a:effectStyleLst>
       <a:bgFillStyleLst>
         <a:solidFill>
           <a:schemeClr val="phClr"/>
         </a:solidFill>
-        <a:gradFill rotWithShape="1">
+        <a:gradFill>
           <a:gsLst>
             <a:gs pos="0">
               <a:schemeClr val="phClr">
                 <a:tint val="40000"/>
-                <a:satMod val="350000"/>
               </a:schemeClr>
             </a:gs>
             <a:gs pos="40000">
               <a:schemeClr val="phClr">
                 <a:tint val="45000"/>
                 <a:shade val="99000"/>
-                <a:satMod val="350000"/>
               </a:schemeClr>
             </a:gs>
             <a:gs pos="100000">
               <a:schemeClr val="phClr">
                 <a:shade val="20000"/>
-                <a:satMod val="255000"/>
               </a:schemeClr>
             </a:gs>
           </a:gsLst>
           <a:path path="circle">
             <a:fillToRect l="50000" t="-80000" r="50000" b="180000"/>
           </a:path>
+          <a:tileRect l="0" t="0" r="0" b="0"/>
         </a:gradFill>
-        <a:gradFill rotWithShape="1">
+        <a:gradFill>
           <a:gsLst>
             <a:gs pos="0">
               <a:schemeClr val="phClr">
                 <a:tint val="80000"/>
-                <a:satMod val="300000"/>
               </a:schemeClr>
             </a:gs>
             <a:gs pos="100000">
               <a:schemeClr val="phClr">
                 <a:shade val="30000"/>
-                <a:satMod val="200000"/>
               </a:schemeClr>
             </a:gs>
           </a:gsLst>
           <a:path path="circle">
             <a:fillToRect l="50000" t="50000" r="50000" b="50000"/>
           </a:path>
+          <a:tileRect l="0" t="0" r="0" b="0"/>
         </a:gradFill>
       </a:bgFillStyleLst>
     </a:fmtScheme>
   </a:themeElements>
-  <a:objectDefaults/>
-  <a:extraClrSchemeLst/>
 </a:theme>
 </file>
</xml_diff>